<commit_message>
10.03 Rotate(with crop), Dimension, Not Zoom
</commit_message>
<xml_diff>
--- a/cerinte.docx
+++ b/cerinte.docx
@@ -3605,6 +3605,22 @@
           <w:szCs w:val="28"/>
         </w:rPr>
       </w:pPr>
+      <w:r>
+        <w:rPr>
+          <w:sz w:val="28"/>
+          <w:szCs w:val="28"/>
+        </w:rPr>
+        <w:t>-la rotire imi taie imaginea … crop … trebuie scos</w:t>
+      </w:r>
+    </w:p>
+    <w:p>
+      <w:pPr>
+        <w:spacing w:after="0"/>
+        <w:rPr>
+          <w:sz w:val="28"/>
+          <w:szCs w:val="28"/>
+        </w:rPr>
+      </w:pPr>
     </w:p>
     <w:p>
       <w:pPr>
@@ -3831,6 +3847,937 @@
           <w:szCs w:val="19"/>
         </w:rPr>
         <w:t>am o linie alba la picture box-ul de FullScreenForm</w:t>
+      </w:r>
+    </w:p>
+    <w:p>
+      <w:pPr>
+        <w:spacing w:after="0"/>
+        <w:rPr>
+          <w:rFonts w:ascii="Consolas" w:hAnsi="Consolas" w:cs="Consolas"/>
+          <w:color w:val="000000"/>
+          <w:sz w:val="19"/>
+          <w:szCs w:val="19"/>
+        </w:rPr>
+      </w:pPr>
+    </w:p>
+    <w:p>
+      <w:pPr>
+        <w:spacing w:after="0"/>
+        <w:rPr>
+          <w:rFonts w:ascii="Consolas" w:hAnsi="Consolas" w:cs="Consolas"/>
+          <w:color w:val="000000"/>
+          <w:sz w:val="19"/>
+          <w:szCs w:val="19"/>
+        </w:rPr>
+      </w:pPr>
+    </w:p>
+    <w:p>
+      <w:pPr>
+        <w:spacing w:after="0"/>
+        <w:rPr>
+          <w:rFonts w:ascii="Consolas" w:hAnsi="Consolas" w:cs="Consolas"/>
+          <w:color w:val="000000"/>
+          <w:sz w:val="19"/>
+          <w:szCs w:val="19"/>
+        </w:rPr>
+      </w:pPr>
+      <w:r>
+        <w:rPr>
+          <w:rFonts w:ascii="Consolas" w:hAnsi="Consolas" w:cs="Consolas"/>
+          <w:color w:val="000000"/>
+          <w:sz w:val="19"/>
+          <w:szCs w:val="19"/>
+        </w:rPr>
+        <w:t>-An array is stored in memory as a contiguous(one after another) block of memory while a linked list is stored in multiple blocks of memory at different addresses.</w:t>
+      </w:r>
+    </w:p>
+    <w:p>
+      <w:pPr>
+        <w:spacing w:after="0"/>
+        <w:rPr>
+          <w:rFonts w:ascii="Consolas" w:hAnsi="Consolas" w:cs="Consolas"/>
+          <w:color w:val="000000"/>
+          <w:sz w:val="19"/>
+          <w:szCs w:val="19"/>
+        </w:rPr>
+      </w:pPr>
+      <w:r>
+        <w:rPr>
+          <w:rFonts w:ascii="Consolas" w:hAnsi="Consolas" w:cs="Consolas"/>
+          <w:color w:val="000000"/>
+          <w:sz w:val="19"/>
+          <w:szCs w:val="19"/>
+        </w:rPr>
+        <w:t>-The elements of linked lists are called nodes and each node has 2 elements : the data and the address of the next element while the array element has just one element.</w:t>
+      </w:r>
+    </w:p>
+    <w:p>
+      <w:pPr>
+        <w:spacing w:after="0"/>
+        <w:rPr>
+          <w:rFonts w:ascii="Consolas" w:hAnsi="Consolas" w:cs="Consolas"/>
+          <w:color w:val="000000"/>
+          <w:sz w:val="19"/>
+          <w:szCs w:val="19"/>
+        </w:rPr>
+      </w:pPr>
+      <w:r>
+        <w:rPr>
+          <w:rFonts w:ascii="Consolas" w:hAnsi="Consolas" w:cs="Consolas"/>
+          <w:color w:val="000000"/>
+          <w:sz w:val="19"/>
+          <w:szCs w:val="19"/>
+        </w:rPr>
+        <w:t>-The time cost of accessing an element in an array is O(1) while in a linked list is O(n)( because we have to go from one element to another).</w:t>
+      </w:r>
+    </w:p>
+    <w:p>
+      <w:pPr>
+        <w:spacing w:after="0"/>
+        <w:rPr>
+          <w:rFonts w:ascii="Consolas" w:hAnsi="Consolas" w:cs="Consolas"/>
+          <w:color w:val="000000"/>
+          <w:sz w:val="19"/>
+          <w:szCs w:val="19"/>
+        </w:rPr>
+      </w:pPr>
+      <w:r>
+        <w:rPr>
+          <w:rFonts w:ascii="Consolas" w:hAnsi="Consolas" w:cs="Consolas"/>
+          <w:color w:val="000000"/>
+          <w:sz w:val="19"/>
+          <w:szCs w:val="19"/>
+        </w:rPr>
+        <w:t>-When creating an array we need to know its size before creating it(fixed size) so it is possible to have unused memory while for a linked list we do not need to know its size before creating it and there is no unused memory.</w:t>
+      </w:r>
+    </w:p>
+    <w:p>
+      <w:pPr>
+        <w:spacing w:after="0"/>
+        <w:rPr>
+          <w:rFonts w:ascii="Consolas" w:hAnsi="Consolas" w:cs="Consolas"/>
+          <w:color w:val="000000"/>
+          <w:sz w:val="19"/>
+          <w:szCs w:val="19"/>
+        </w:rPr>
+      </w:pPr>
+    </w:p>
+    <w:p>
+      <w:pPr>
+        <w:spacing w:after="0"/>
+        <w:rPr>
+          <w:rFonts w:ascii="Consolas" w:hAnsi="Consolas" w:cs="Consolas"/>
+          <w:color w:val="000000"/>
+          <w:sz w:val="19"/>
+          <w:szCs w:val="19"/>
+        </w:rPr>
+      </w:pPr>
+    </w:p>
+    <w:p>
+      <w:pPr>
+        <w:spacing w:after="0"/>
+        <w:rPr>
+          <w:rFonts w:ascii="Consolas" w:hAnsi="Consolas" w:cs="Consolas"/>
+          <w:color w:val="000000"/>
+          <w:sz w:val="19"/>
+          <w:szCs w:val="19"/>
+        </w:rPr>
+      </w:pPr>
+      <w:r>
+        <w:rPr>
+          <w:rFonts w:ascii="Consolas" w:hAnsi="Consolas" w:cs="Consolas"/>
+          <w:color w:val="000000"/>
+          <w:sz w:val="19"/>
+          <w:szCs w:val="19"/>
+        </w:rPr>
+        <w:t>-An array is stored in memory as a contiguous(one after another) block of memory while a linked list is stored in multiple blocks of memory at different addresses.</w:t>
+      </w:r>
+    </w:p>
+    <w:p>
+      <w:pPr>
+        <w:spacing w:after="0"/>
+        <w:rPr>
+          <w:rFonts w:ascii="Consolas" w:hAnsi="Consolas" w:cs="Consolas"/>
+          <w:color w:val="000000"/>
+          <w:sz w:val="19"/>
+          <w:szCs w:val="19"/>
+        </w:rPr>
+      </w:pPr>
+      <w:r>
+        <w:rPr>
+          <w:rFonts w:ascii="Consolas" w:hAnsi="Consolas" w:cs="Consolas"/>
+          <w:color w:val="000000"/>
+          <w:sz w:val="19"/>
+          <w:szCs w:val="19"/>
+        </w:rPr>
+        <w:t>-The elements of linked lists are called nodes and each node has 2 elements : the data and the address of the next element while the array element has just one element.</w:t>
+      </w:r>
+    </w:p>
+    <w:p>
+      <w:pPr>
+        <w:spacing w:after="0"/>
+        <w:rPr>
+          <w:rFonts w:ascii="Consolas" w:hAnsi="Consolas" w:cs="Consolas"/>
+          <w:color w:val="000000"/>
+          <w:sz w:val="19"/>
+          <w:szCs w:val="19"/>
+        </w:rPr>
+      </w:pPr>
+      <w:r>
+        <w:rPr>
+          <w:rFonts w:ascii="Consolas" w:hAnsi="Consolas" w:cs="Consolas"/>
+          <w:color w:val="000000"/>
+          <w:sz w:val="19"/>
+          <w:szCs w:val="19"/>
+        </w:rPr>
+        <w:t>-The time cost of accessing an element in an array is O(1) while in a linked list is O(n)( because we have to go from one element to another).</w:t>
+      </w:r>
+    </w:p>
+    <w:p>
+      <w:pPr>
+        <w:spacing w:after="0"/>
+        <w:rPr>
+          <w:rFonts w:ascii="Consolas" w:hAnsi="Consolas" w:cs="Consolas"/>
+          <w:color w:val="000000"/>
+          <w:sz w:val="19"/>
+          <w:szCs w:val="19"/>
+        </w:rPr>
+      </w:pPr>
+      <w:r>
+        <w:rPr>
+          <w:rFonts w:ascii="Consolas" w:hAnsi="Consolas" w:cs="Consolas"/>
+          <w:color w:val="000000"/>
+          <w:sz w:val="19"/>
+          <w:szCs w:val="19"/>
+        </w:rPr>
+        <w:t>-When creating an array we need to know its size before creating it(fixed size) so it is possible to have unused memory while for a linked list we do not need to know its size before creating it and there is no unused memory.</w:t>
+      </w:r>
+    </w:p>
+    <w:p>
+      <w:pPr>
+        <w:spacing w:after="0"/>
+        <w:rPr>
+          <w:rFonts w:ascii="Consolas" w:hAnsi="Consolas" w:cs="Consolas"/>
+          <w:color w:val="000000"/>
+          <w:sz w:val="19"/>
+          <w:szCs w:val="19"/>
+        </w:rPr>
+      </w:pPr>
+      <w:r>
+        <w:rPr>
+          <w:rFonts w:ascii="Consolas" w:hAnsi="Consolas" w:cs="Consolas"/>
+          <w:color w:val="000000"/>
+          <w:sz w:val="19"/>
+          <w:szCs w:val="19"/>
+        </w:rPr>
+        <w:lastRenderedPageBreak/>
+        <w:t>-It's easier to store data of diffrent sizes in linked list.An array assumes every element is exactly the same size.</w:t>
+      </w:r>
+    </w:p>
+    <w:p>
+      <w:pPr>
+        <w:spacing w:after="0"/>
+        <w:rPr>
+          <w:rFonts w:ascii="Consolas" w:hAnsi="Consolas" w:cs="Consolas"/>
+          <w:color w:val="000000"/>
+          <w:sz w:val="19"/>
+          <w:szCs w:val="19"/>
+        </w:rPr>
+      </w:pPr>
+      <w:r>
+        <w:rPr>
+          <w:rFonts w:ascii="Consolas" w:hAnsi="Consolas" w:cs="Consolas"/>
+          <w:color w:val="000000"/>
+          <w:sz w:val="19"/>
+          <w:szCs w:val="19"/>
+        </w:rPr>
+        <w:t>-linked lists can grow dinamicly.</w:t>
+      </w:r>
+    </w:p>
+    <w:p>
+      <w:pPr>
+        <w:spacing w:after="0"/>
+        <w:rPr>
+          <w:rFonts w:ascii="Consolas" w:hAnsi="Consolas" w:cs="Consolas"/>
+          <w:color w:val="000000"/>
+          <w:sz w:val="19"/>
+          <w:szCs w:val="19"/>
+        </w:rPr>
+      </w:pPr>
+    </w:p>
+    <w:p>
+      <w:pPr>
+        <w:spacing w:after="0"/>
+        <w:rPr>
+          <w:rFonts w:ascii="Consolas" w:hAnsi="Consolas" w:cs="Consolas"/>
+          <w:color w:val="000000"/>
+          <w:sz w:val="19"/>
+          <w:szCs w:val="19"/>
+        </w:rPr>
+      </w:pPr>
+    </w:p>
+    <w:p>
+      <w:pPr>
+        <w:pStyle w:val="ListParagraph"/>
+        <w:numPr>
+          <w:ilvl w:val="0"/>
+          <w:numId w:val="4"/>
+        </w:numPr>
+        <w:spacing w:after="0"/>
+        <w:rPr>
+          <w:rFonts w:ascii="Consolas" w:hAnsi="Consolas" w:cs="Consolas"/>
+          <w:color w:val="000000"/>
+          <w:sz w:val="19"/>
+          <w:szCs w:val="19"/>
+        </w:rPr>
+      </w:pPr>
+      <w:r>
+        <w:rPr>
+          <w:rFonts w:ascii="Consolas" w:hAnsi="Consolas" w:cs="Consolas"/>
+          <w:color w:val="000000"/>
+          <w:sz w:val="19"/>
+          <w:szCs w:val="19"/>
+        </w:rPr>
+        <w:t>Logarithmic</w:t>
+      </w:r>
+    </w:p>
+    <w:p>
+      <w:pPr>
+        <w:spacing w:after="0"/>
+        <w:rPr>
+          <w:rFonts w:ascii="Consolas" w:hAnsi="Consolas" w:cs="Consolas"/>
+          <w:color w:val="000000"/>
+          <w:sz w:val="19"/>
+          <w:szCs w:val="19"/>
+        </w:rPr>
+      </w:pPr>
+      <w:r>
+        <w:rPr>
+          <w:rFonts w:ascii="Consolas" w:hAnsi="Consolas" w:cs="Consolas"/>
+          <w:color w:val="000000"/>
+          <w:sz w:val="19"/>
+          <w:szCs w:val="19"/>
+        </w:rPr>
+        <w:t>The bug is that the output of the program will show me only if the last elemen from string1 is equal to the last element in string2 which does not mean that the strings are equal</w:t>
+      </w:r>
+    </w:p>
+    <w:p>
+      <w:pPr>
+        <w:spacing w:after="0"/>
+        <w:rPr>
+          <w:rFonts w:ascii="Consolas" w:hAnsi="Consolas" w:cs="Consolas"/>
+          <w:color w:val="000000"/>
+          <w:sz w:val="19"/>
+          <w:szCs w:val="19"/>
+        </w:rPr>
+      </w:pPr>
+      <w:r>
+        <w:rPr>
+          <w:rFonts w:ascii="Consolas" w:hAnsi="Consolas" w:cs="Consolas"/>
+          <w:color w:val="000000"/>
+          <w:sz w:val="19"/>
+          <w:szCs w:val="19"/>
+        </w:rPr>
+        <w:t>Example : for string1="Dan" and string2="xyn" the program will say that they are equal(isEqual = true).</w:t>
+      </w:r>
+    </w:p>
+    <w:p>
+      <w:pPr>
+        <w:spacing w:after="0"/>
+        <w:rPr>
+          <w:rFonts w:ascii="Consolas" w:hAnsi="Consolas" w:cs="Consolas"/>
+          <w:color w:val="000000"/>
+          <w:sz w:val="19"/>
+          <w:szCs w:val="19"/>
+        </w:rPr>
+      </w:pPr>
+    </w:p>
+    <w:p>
+      <w:pPr>
+        <w:spacing w:after="0"/>
+        <w:rPr>
+          <w:rFonts w:ascii="Consolas" w:hAnsi="Consolas" w:cs="Consolas"/>
+          <w:color w:val="000000"/>
+          <w:sz w:val="19"/>
+          <w:szCs w:val="19"/>
+        </w:rPr>
+      </w:pPr>
+      <w:r>
+        <w:rPr>
+          <w:rFonts w:ascii="Consolas" w:hAnsi="Consolas" w:cs="Consolas"/>
+          <w:color w:val="000000"/>
+          <w:sz w:val="19"/>
+          <w:szCs w:val="19"/>
+        </w:rPr>
+        <w:t>I take 6 of them and wheigh them ( 3 and 3).</w:t>
+      </w:r>
+    </w:p>
+    <w:p>
+      <w:pPr>
+        <w:spacing w:after="0"/>
+        <w:rPr>
+          <w:rFonts w:ascii="Consolas" w:hAnsi="Consolas" w:cs="Consolas"/>
+          <w:color w:val="000000"/>
+          <w:sz w:val="19"/>
+          <w:szCs w:val="19"/>
+        </w:rPr>
+      </w:pPr>
+      <w:r>
+        <w:rPr>
+          <w:rFonts w:ascii="Consolas" w:hAnsi="Consolas" w:cs="Consolas"/>
+          <w:color w:val="000000"/>
+          <w:sz w:val="19"/>
+          <w:szCs w:val="19"/>
+        </w:rPr>
+        <w:t xml:space="preserve">  - if they are equal it I take the 3 balls left and wheigh 2 of them to find the heavier.If the 2 are equal it means the one left is the heaivier</w:t>
+      </w:r>
+    </w:p>
+    <w:p>
+      <w:pPr>
+        <w:spacing w:after="0"/>
+        <w:rPr>
+          <w:rFonts w:ascii="Consolas" w:hAnsi="Consolas" w:cs="Consolas"/>
+          <w:color w:val="000000"/>
+          <w:sz w:val="19"/>
+          <w:szCs w:val="19"/>
+        </w:rPr>
+      </w:pPr>
+      <w:r>
+        <w:rPr>
+          <w:rFonts w:ascii="Consolas" w:hAnsi="Consolas" w:cs="Consolas"/>
+          <w:color w:val="000000"/>
+          <w:sz w:val="19"/>
+          <w:szCs w:val="19"/>
+        </w:rPr>
+        <w:t xml:space="preserve">  - if 3 balls at the begining are heavier I take them and wheigh 2 of them to find the heavier.If they are equal it means the one ball left is the heavier.</w:t>
+      </w:r>
+    </w:p>
+    <w:p>
+      <w:pPr>
+        <w:spacing w:after="0"/>
+        <w:rPr>
+          <w:rFonts w:ascii="Consolas" w:hAnsi="Consolas" w:cs="Consolas"/>
+          <w:color w:val="000000"/>
+          <w:sz w:val="19"/>
+          <w:szCs w:val="19"/>
+        </w:rPr>
+      </w:pPr>
+    </w:p>
+    <w:p>
+      <w:pPr>
+        <w:spacing w:after="0"/>
+        <w:rPr>
+          <w:rFonts w:ascii="Consolas" w:hAnsi="Consolas" w:cs="Consolas"/>
+          <w:color w:val="000000"/>
+          <w:sz w:val="19"/>
+          <w:szCs w:val="19"/>
+        </w:rPr>
+      </w:pPr>
+    </w:p>
+    <w:p>
+      <w:pPr>
+        <w:spacing w:after="0"/>
+        <w:rPr>
+          <w:rFonts w:ascii="Consolas" w:hAnsi="Consolas" w:cs="Consolas"/>
+          <w:color w:val="000000"/>
+          <w:sz w:val="19"/>
+          <w:szCs w:val="19"/>
+        </w:rPr>
+      </w:pPr>
+      <w:r>
+        <w:rPr>
+          <w:rFonts w:ascii="Consolas" w:hAnsi="Consolas" w:cs="Consolas"/>
+          <w:color w:val="000000"/>
+          <w:sz w:val="19"/>
+          <w:szCs w:val="19"/>
+        </w:rPr>
+        <w:t>15</w:t>
+      </w:r>
+    </w:p>
+    <w:p>
+      <w:pPr>
+        <w:spacing w:after="0"/>
+        <w:rPr>
+          <w:rFonts w:ascii="Consolas" w:hAnsi="Consolas" w:cs="Consolas"/>
+          <w:color w:val="000000"/>
+          <w:sz w:val="19"/>
+          <w:szCs w:val="19"/>
+        </w:rPr>
+      </w:pPr>
+    </w:p>
+    <w:p>
+      <w:pPr>
+        <w:spacing w:after="0"/>
+        <w:rPr>
+          <w:rFonts w:ascii="Consolas" w:hAnsi="Consolas" w:cs="Consolas"/>
+          <w:color w:val="000000"/>
+          <w:sz w:val="19"/>
+          <w:szCs w:val="19"/>
+        </w:rPr>
+      </w:pPr>
+    </w:p>
+    <w:p>
+      <w:pPr>
+        <w:spacing w:after="0"/>
+        <w:rPr>
+          <w:rFonts w:ascii="Consolas" w:hAnsi="Consolas" w:cs="Consolas"/>
+          <w:color w:val="000000"/>
+          <w:sz w:val="19"/>
+          <w:szCs w:val="19"/>
+        </w:rPr>
+      </w:pPr>
+      <w:r>
+        <w:rPr>
+          <w:rFonts w:ascii="Consolas" w:hAnsi="Consolas" w:cs="Consolas"/>
+          <w:color w:val="000000"/>
+          <w:sz w:val="19"/>
+          <w:szCs w:val="19"/>
+        </w:rPr>
+        <w:t>public static int[] function(int[] a)</w:t>
+      </w:r>
+    </w:p>
+    <w:p>
+      <w:pPr>
+        <w:spacing w:after="0"/>
+        <w:rPr>
+          <w:rFonts w:ascii="Consolas" w:hAnsi="Consolas" w:cs="Consolas"/>
+          <w:color w:val="000000"/>
+          <w:sz w:val="19"/>
+          <w:szCs w:val="19"/>
+        </w:rPr>
+      </w:pPr>
+      <w:r>
+        <w:rPr>
+          <w:rFonts w:ascii="Consolas" w:hAnsi="Consolas" w:cs="Consolas"/>
+          <w:color w:val="000000"/>
+          <w:sz w:val="19"/>
+          <w:szCs w:val="19"/>
+        </w:rPr>
+        <w:t xml:space="preserve">        {</w:t>
+      </w:r>
+    </w:p>
+    <w:p>
+      <w:pPr>
+        <w:spacing w:after="0"/>
+        <w:rPr>
+          <w:rFonts w:ascii="Consolas" w:hAnsi="Consolas" w:cs="Consolas"/>
+          <w:color w:val="000000"/>
+          <w:sz w:val="19"/>
+          <w:szCs w:val="19"/>
+        </w:rPr>
+      </w:pPr>
+      <w:r>
+        <w:rPr>
+          <w:rFonts w:ascii="Consolas" w:hAnsi="Consolas" w:cs="Consolas"/>
+          <w:color w:val="000000"/>
+          <w:sz w:val="19"/>
+          <w:szCs w:val="19"/>
+        </w:rPr>
+        <w:t xml:space="preserve">            int[] ret = new int[a.Length];</w:t>
+      </w:r>
+    </w:p>
+    <w:p>
+      <w:pPr>
+        <w:spacing w:after="0"/>
+        <w:rPr>
+          <w:rFonts w:ascii="Consolas" w:hAnsi="Consolas" w:cs="Consolas"/>
+          <w:color w:val="000000"/>
+          <w:sz w:val="19"/>
+          <w:szCs w:val="19"/>
+        </w:rPr>
+      </w:pPr>
+      <w:r>
+        <w:rPr>
+          <w:rFonts w:ascii="Consolas" w:hAnsi="Consolas" w:cs="Consolas"/>
+          <w:color w:val="000000"/>
+          <w:sz w:val="19"/>
+          <w:szCs w:val="19"/>
+        </w:rPr>
+        <w:t xml:space="preserve">            int sum = 0;</w:t>
+      </w:r>
+    </w:p>
+    <w:p>
+      <w:pPr>
+        <w:spacing w:after="0"/>
+        <w:rPr>
+          <w:rFonts w:ascii="Consolas" w:hAnsi="Consolas" w:cs="Consolas"/>
+          <w:color w:val="000000"/>
+          <w:sz w:val="19"/>
+          <w:szCs w:val="19"/>
+        </w:rPr>
+      </w:pPr>
+      <w:r>
+        <w:rPr>
+          <w:rFonts w:ascii="Consolas" w:hAnsi="Consolas" w:cs="Consolas"/>
+          <w:color w:val="000000"/>
+          <w:sz w:val="19"/>
+          <w:szCs w:val="19"/>
+        </w:rPr>
+        <w:t xml:space="preserve">            int avg = 0;</w:t>
+      </w:r>
+    </w:p>
+    <w:p>
+      <w:pPr>
+        <w:spacing w:after="0"/>
+        <w:rPr>
+          <w:rFonts w:ascii="Consolas" w:hAnsi="Consolas" w:cs="Consolas"/>
+          <w:color w:val="000000"/>
+          <w:sz w:val="19"/>
+          <w:szCs w:val="19"/>
+        </w:rPr>
+      </w:pPr>
+      <w:r>
+        <w:rPr>
+          <w:rFonts w:ascii="Consolas" w:hAnsi="Consolas" w:cs="Consolas"/>
+          <w:color w:val="000000"/>
+          <w:sz w:val="19"/>
+          <w:szCs w:val="19"/>
+        </w:rPr>
+        <w:t xml:space="preserve">            int k = 0;</w:t>
+      </w:r>
+    </w:p>
+    <w:p>
+      <w:pPr>
+        <w:spacing w:after="0"/>
+        <w:rPr>
+          <w:rFonts w:ascii="Consolas" w:hAnsi="Consolas" w:cs="Consolas"/>
+          <w:color w:val="000000"/>
+          <w:sz w:val="19"/>
+          <w:szCs w:val="19"/>
+        </w:rPr>
+      </w:pPr>
+    </w:p>
+    <w:p>
+      <w:pPr>
+        <w:spacing w:after="0"/>
+        <w:rPr>
+          <w:rFonts w:ascii="Consolas" w:hAnsi="Consolas" w:cs="Consolas"/>
+          <w:color w:val="000000"/>
+          <w:sz w:val="19"/>
+          <w:szCs w:val="19"/>
+        </w:rPr>
+      </w:pPr>
+      <w:r>
+        <w:rPr>
+          <w:rFonts w:ascii="Consolas" w:hAnsi="Consolas" w:cs="Consolas"/>
+          <w:color w:val="000000"/>
+          <w:sz w:val="19"/>
+          <w:szCs w:val="19"/>
+        </w:rPr>
+        <w:t xml:space="preserve">            for (int i = 0; i &lt; a.Length; i++)</w:t>
+      </w:r>
+    </w:p>
+    <w:p>
+      <w:pPr>
+        <w:spacing w:after="0"/>
+        <w:rPr>
+          <w:rFonts w:ascii="Consolas" w:hAnsi="Consolas" w:cs="Consolas"/>
+          <w:color w:val="000000"/>
+          <w:sz w:val="19"/>
+          <w:szCs w:val="19"/>
+        </w:rPr>
+      </w:pPr>
+      <w:r>
+        <w:rPr>
+          <w:rFonts w:ascii="Consolas" w:hAnsi="Consolas" w:cs="Consolas"/>
+          <w:color w:val="000000"/>
+          <w:sz w:val="19"/>
+          <w:szCs w:val="19"/>
+        </w:rPr>
+        <w:t xml:space="preserve">                sum = sum + a[i];</w:t>
+      </w:r>
+    </w:p>
+    <w:p>
+      <w:pPr>
+        <w:spacing w:after="0"/>
+        <w:rPr>
+          <w:rFonts w:ascii="Consolas" w:hAnsi="Consolas" w:cs="Consolas"/>
+          <w:color w:val="000000"/>
+          <w:sz w:val="19"/>
+          <w:szCs w:val="19"/>
+        </w:rPr>
+      </w:pPr>
+      <w:r>
+        <w:rPr>
+          <w:rFonts w:ascii="Consolas" w:hAnsi="Consolas" w:cs="Consolas"/>
+          <w:color w:val="000000"/>
+          <w:sz w:val="19"/>
+          <w:szCs w:val="19"/>
+        </w:rPr>
+        <w:t xml:space="preserve">            avg = sum / a.Length;</w:t>
+      </w:r>
+    </w:p>
+    <w:p>
+      <w:pPr>
+        <w:spacing w:after="0"/>
+        <w:rPr>
+          <w:rFonts w:ascii="Consolas" w:hAnsi="Consolas" w:cs="Consolas"/>
+          <w:color w:val="000000"/>
+          <w:sz w:val="19"/>
+          <w:szCs w:val="19"/>
+        </w:rPr>
+      </w:pPr>
+    </w:p>
+    <w:p>
+      <w:pPr>
+        <w:spacing w:after="0"/>
+        <w:rPr>
+          <w:rFonts w:ascii="Consolas" w:hAnsi="Consolas" w:cs="Consolas"/>
+          <w:color w:val="000000"/>
+          <w:sz w:val="19"/>
+          <w:szCs w:val="19"/>
+        </w:rPr>
+      </w:pPr>
+      <w:r>
+        <w:rPr>
+          <w:rFonts w:ascii="Consolas" w:hAnsi="Consolas" w:cs="Consolas"/>
+          <w:color w:val="000000"/>
+          <w:sz w:val="19"/>
+          <w:szCs w:val="19"/>
+        </w:rPr>
+        <w:t xml:space="preserve">            for (int i = 0; i &lt; a.Length; i++)</w:t>
+      </w:r>
+    </w:p>
+    <w:p>
+      <w:pPr>
+        <w:spacing w:after="0"/>
+        <w:rPr>
+          <w:rFonts w:ascii="Consolas" w:hAnsi="Consolas" w:cs="Consolas"/>
+          <w:color w:val="000000"/>
+          <w:sz w:val="19"/>
+          <w:szCs w:val="19"/>
+        </w:rPr>
+      </w:pPr>
+      <w:r>
+        <w:rPr>
+          <w:rFonts w:ascii="Consolas" w:hAnsi="Consolas" w:cs="Consolas"/>
+          <w:color w:val="000000"/>
+          <w:sz w:val="19"/>
+          <w:szCs w:val="19"/>
+        </w:rPr>
+        <w:t xml:space="preserve">                if (a[i] &lt; avg)</w:t>
+      </w:r>
+    </w:p>
+    <w:p>
+      <w:pPr>
+        <w:spacing w:after="0"/>
+        <w:rPr>
+          <w:rFonts w:ascii="Consolas" w:hAnsi="Consolas" w:cs="Consolas"/>
+          <w:color w:val="000000"/>
+          <w:sz w:val="19"/>
+          <w:szCs w:val="19"/>
+        </w:rPr>
+      </w:pPr>
+      <w:r>
+        <w:rPr>
+          <w:rFonts w:ascii="Consolas" w:hAnsi="Consolas" w:cs="Consolas"/>
+          <w:color w:val="000000"/>
+          <w:sz w:val="19"/>
+          <w:szCs w:val="19"/>
+        </w:rPr>
+        <w:t xml:space="preserve">                {</w:t>
+      </w:r>
+    </w:p>
+    <w:p>
+      <w:pPr>
+        <w:spacing w:after="0"/>
+        <w:rPr>
+          <w:rFonts w:ascii="Consolas" w:hAnsi="Consolas" w:cs="Consolas"/>
+          <w:color w:val="000000"/>
+          <w:sz w:val="19"/>
+          <w:szCs w:val="19"/>
+        </w:rPr>
+      </w:pPr>
+      <w:r>
+        <w:rPr>
+          <w:rFonts w:ascii="Consolas" w:hAnsi="Consolas" w:cs="Consolas"/>
+          <w:color w:val="000000"/>
+          <w:sz w:val="19"/>
+          <w:szCs w:val="19"/>
+        </w:rPr>
+        <w:t xml:space="preserve">                    ret[k++] = a[i];</w:t>
+      </w:r>
+    </w:p>
+    <w:p>
+      <w:pPr>
+        <w:spacing w:after="0"/>
+        <w:rPr>
+          <w:rFonts w:ascii="Consolas" w:hAnsi="Consolas" w:cs="Consolas"/>
+          <w:color w:val="000000"/>
+          <w:sz w:val="19"/>
+          <w:szCs w:val="19"/>
+        </w:rPr>
+      </w:pPr>
+      <w:r>
+        <w:rPr>
+          <w:rFonts w:ascii="Consolas" w:hAnsi="Consolas" w:cs="Consolas"/>
+          <w:color w:val="000000"/>
+          <w:sz w:val="19"/>
+          <w:szCs w:val="19"/>
+        </w:rPr>
+        <w:t xml:space="preserve">                }</w:t>
+      </w:r>
+    </w:p>
+    <w:p>
+      <w:pPr>
+        <w:spacing w:after="0"/>
+        <w:rPr>
+          <w:rFonts w:ascii="Consolas" w:hAnsi="Consolas" w:cs="Consolas"/>
+          <w:color w:val="000000"/>
+          <w:sz w:val="19"/>
+          <w:szCs w:val="19"/>
+        </w:rPr>
+      </w:pPr>
+      <w:r>
+        <w:rPr>
+          <w:rFonts w:ascii="Consolas" w:hAnsi="Consolas" w:cs="Consolas"/>
+          <w:color w:val="000000"/>
+          <w:sz w:val="19"/>
+          <w:szCs w:val="19"/>
+        </w:rPr>
+        <w:t xml:space="preserve">            int[] ret2 = new int[k];</w:t>
+      </w:r>
+    </w:p>
+    <w:p>
+      <w:pPr>
+        <w:spacing w:after="0"/>
+        <w:rPr>
+          <w:rFonts w:ascii="Consolas" w:hAnsi="Consolas" w:cs="Consolas"/>
+          <w:color w:val="000000"/>
+          <w:sz w:val="19"/>
+          <w:szCs w:val="19"/>
+        </w:rPr>
+      </w:pPr>
+    </w:p>
+    <w:p>
+      <w:pPr>
+        <w:spacing w:after="0"/>
+        <w:rPr>
+          <w:rFonts w:ascii="Consolas" w:hAnsi="Consolas" w:cs="Consolas"/>
+          <w:color w:val="000000"/>
+          <w:sz w:val="19"/>
+          <w:szCs w:val="19"/>
+        </w:rPr>
+      </w:pPr>
+      <w:r>
+        <w:rPr>
+          <w:rFonts w:ascii="Consolas" w:hAnsi="Consolas" w:cs="Consolas"/>
+          <w:color w:val="000000"/>
+          <w:sz w:val="19"/>
+          <w:szCs w:val="19"/>
+        </w:rPr>
+        <w:t xml:space="preserve">            for(int j=0;j&lt;k;j++)</w:t>
+      </w:r>
+    </w:p>
+    <w:p>
+      <w:pPr>
+        <w:spacing w:after="0"/>
+        <w:rPr>
+          <w:rFonts w:ascii="Consolas" w:hAnsi="Consolas" w:cs="Consolas"/>
+          <w:color w:val="000000"/>
+          <w:sz w:val="19"/>
+          <w:szCs w:val="19"/>
+        </w:rPr>
+      </w:pPr>
+      <w:r>
+        <w:rPr>
+          <w:rFonts w:ascii="Consolas" w:hAnsi="Consolas" w:cs="Consolas"/>
+          <w:color w:val="000000"/>
+          <w:sz w:val="19"/>
+          <w:szCs w:val="19"/>
+        </w:rPr>
+        <w:t xml:space="preserve">            {</w:t>
+      </w:r>
+    </w:p>
+    <w:p>
+      <w:pPr>
+        <w:spacing w:after="0"/>
+        <w:rPr>
+          <w:rFonts w:ascii="Consolas" w:hAnsi="Consolas" w:cs="Consolas"/>
+          <w:color w:val="000000"/>
+          <w:sz w:val="19"/>
+          <w:szCs w:val="19"/>
+        </w:rPr>
+      </w:pPr>
+      <w:r>
+        <w:rPr>
+          <w:rFonts w:ascii="Consolas" w:hAnsi="Consolas" w:cs="Consolas"/>
+          <w:color w:val="000000"/>
+          <w:sz w:val="19"/>
+          <w:szCs w:val="19"/>
+        </w:rPr>
+        <w:t xml:space="preserve">                ret2[j] = ret[j];</w:t>
+      </w:r>
+    </w:p>
+    <w:p>
+      <w:pPr>
+        <w:spacing w:after="0"/>
+        <w:rPr>
+          <w:rFonts w:ascii="Consolas" w:hAnsi="Consolas" w:cs="Consolas"/>
+          <w:color w:val="000000"/>
+          <w:sz w:val="19"/>
+          <w:szCs w:val="19"/>
+        </w:rPr>
+      </w:pPr>
+      <w:r>
+        <w:rPr>
+          <w:rFonts w:ascii="Consolas" w:hAnsi="Consolas" w:cs="Consolas"/>
+          <w:color w:val="000000"/>
+          <w:sz w:val="19"/>
+          <w:szCs w:val="19"/>
+        </w:rPr>
+        <w:t xml:space="preserve">            }</w:t>
+      </w:r>
+    </w:p>
+    <w:p>
+      <w:pPr>
+        <w:spacing w:after="0"/>
+        <w:rPr>
+          <w:rFonts w:ascii="Consolas" w:hAnsi="Consolas" w:cs="Consolas"/>
+          <w:color w:val="000000"/>
+          <w:sz w:val="19"/>
+          <w:szCs w:val="19"/>
+        </w:rPr>
+      </w:pPr>
+    </w:p>
+    <w:p>
+      <w:pPr>
+        <w:spacing w:after="0"/>
+        <w:rPr>
+          <w:rFonts w:ascii="Consolas" w:hAnsi="Consolas" w:cs="Consolas"/>
+          <w:color w:val="000000"/>
+          <w:sz w:val="19"/>
+          <w:szCs w:val="19"/>
+        </w:rPr>
+      </w:pPr>
+      <w:r>
+        <w:rPr>
+          <w:rFonts w:ascii="Consolas" w:hAnsi="Consolas" w:cs="Consolas"/>
+          <w:color w:val="000000"/>
+          <w:sz w:val="19"/>
+          <w:szCs w:val="19"/>
+        </w:rPr>
+        <w:t xml:space="preserve">            return ret2;</w:t>
+      </w:r>
+    </w:p>
+    <w:p>
+      <w:pPr>
+        <w:spacing w:after="0"/>
+        <w:rPr>
+          <w:rFonts w:ascii="Consolas" w:hAnsi="Consolas" w:cs="Consolas"/>
+          <w:color w:val="000000"/>
+          <w:sz w:val="19"/>
+          <w:szCs w:val="19"/>
+        </w:rPr>
+      </w:pPr>
+      <w:r>
+        <w:rPr>
+          <w:rFonts w:ascii="Consolas" w:hAnsi="Consolas" w:cs="Consolas"/>
+          <w:color w:val="000000"/>
+          <w:sz w:val="19"/>
+          <w:szCs w:val="19"/>
+        </w:rPr>
+        <w:t xml:space="preserve">        }</w:t>
       </w:r>
     </w:p>
     <w:sectPr>

</xml_diff>

<commit_message>
12.04 : Delete + Start Crop
</commit_message>
<xml_diff>
--- a/cerinte.docx
+++ b/cerinte.docx
@@ -419,6 +419,54 @@
           <w:szCs w:val="28"/>
         </w:rPr>
       </w:pPr>
+      <w:r>
+        <w:rPr>
+          <w:sz w:val="28"/>
+          <w:szCs w:val="28"/>
+        </w:rPr>
+        <w:t xml:space="preserve">Windows update </w:t>
+      </w:r>
+    </w:p>
+    <w:p>
+      <w:pPr>
+        <w:spacing w:after="0"/>
+        <w:rPr>
+          <w:sz w:val="28"/>
+          <w:szCs w:val="28"/>
+        </w:rPr>
+      </w:pPr>
+      <w:r>
+        <w:rPr>
+          <w:sz w:val="28"/>
+          <w:szCs w:val="28"/>
+        </w:rPr>
+        <w:t>Update orchestrator service</w:t>
+      </w:r>
+    </w:p>
+    <w:p>
+      <w:pPr>
+        <w:spacing w:after="0"/>
+        <w:rPr>
+          <w:sz w:val="28"/>
+          <w:szCs w:val="28"/>
+        </w:rPr>
+      </w:pPr>
+      <w:r>
+        <w:rPr>
+          <w:sz w:val="28"/>
+          <w:szCs w:val="28"/>
+        </w:rPr>
+        <w:t>Remote accses concetion manager</w:t>
+      </w:r>
+    </w:p>
+    <w:p>
+      <w:pPr>
+        <w:spacing w:after="0"/>
+        <w:rPr>
+          <w:sz w:val="28"/>
+          <w:szCs w:val="28"/>
+        </w:rPr>
+      </w:pPr>
     </w:p>
     <w:p>
       <w:pPr>
@@ -484,6 +532,7 @@
           <w:sz w:val="28"/>
           <w:szCs w:val="28"/>
         </w:rPr>
+        <w:lastRenderedPageBreak/>
         <w:tab/>
         <w:t>-pornire aplicatie inainte de incepere curs : introducere date despre</w:t>
       </w:r>
@@ -552,7 +601,6 @@
           <w:sz w:val="28"/>
           <w:szCs w:val="28"/>
         </w:rPr>
-        <w:lastRenderedPageBreak/>
         <w:tab/>
         <w:t>-</w:t>
       </w:r>
@@ -1183,6 +1231,7 @@
           <w:sz w:val="28"/>
           <w:szCs w:val="28"/>
         </w:rPr>
+        <w:lastRenderedPageBreak/>
         <w:t>Next : curs nou , ora noua de curs ( grupez in foldere cursurile /laboratoarele)</w:t>
       </w:r>
     </w:p>
@@ -1734,7 +1783,6 @@
           <w:sz w:val="28"/>
           <w:szCs w:val="28"/>
         </w:rPr>
-        <w:lastRenderedPageBreak/>
         <w:t xml:space="preserve">27.02 </w:t>
       </w:r>
     </w:p>
@@ -2476,7 +2524,6 @@
           <w:sz w:val="19"/>
           <w:szCs w:val="19"/>
         </w:rPr>
-        <w:lastRenderedPageBreak/>
         <w:t xml:space="preserve">              if(pictureBox.Image !=null)</w:t>
       </w:r>
     </w:p>
@@ -3508,7 +3555,6 @@
           <w:sz w:val="19"/>
           <w:szCs w:val="19"/>
         </w:rPr>
-        <w:lastRenderedPageBreak/>
         <w:t>am gasit link cu AForge ….Problema .. nu pot deschide imagini facute cu camera =&gt; zice ca wrong pixel format.</w:t>
       </w:r>
     </w:p>
@@ -4796,6 +4842,7 @@
           <w:sz w:val="19"/>
           <w:szCs w:val="19"/>
         </w:rPr>
+        <w:lastRenderedPageBreak/>
         <w:tab/>
         <w:t xml:space="preserve">- sa fac tot din butoane </w:t>
       </w:r>
@@ -5305,6 +5352,29 @@
     </w:p>
     <w:p>
       <w:pPr>
+        <w:pStyle w:val="ListParagraph"/>
+        <w:spacing w:after="0"/>
+        <w:rPr>
+          <w:rFonts w:ascii="Consolas" w:hAnsi="Consolas" w:cs="Consolas"/>
+          <w:b/>
+          <w:color w:val="000000" w:themeColor="text1"/>
+          <w:sz w:val="28"/>
+          <w:szCs w:val="28"/>
+        </w:rPr>
+      </w:pPr>
+      <w:r>
+        <w:rPr>
+          <w:rFonts w:ascii="Consolas" w:hAnsi="Consolas" w:cs="Consolas"/>
+          <w:b/>
+          <w:color w:val="000000" w:themeColor="text1"/>
+          <w:sz w:val="28"/>
+          <w:szCs w:val="28"/>
+        </w:rPr>
+        <w:t>-Sa nu inchid-redeschid WPF la fiecare poza -&gt; sa schimb doar imaginea( timp rapsuns mai mic )</w:t>
+      </w:r>
+    </w:p>
+    <w:p>
+      <w:pPr>
         <w:spacing w:after="0"/>
         <w:rPr>
           <w:rFonts w:ascii="Consolas" w:hAnsi="Consolas" w:cs="Consolas"/>
@@ -5353,6 +5423,164 @@
           <w:szCs w:val="19"/>
         </w:rPr>
       </w:pPr>
+    </w:p>
+    <w:p>
+      <w:pPr>
+        <w:spacing w:after="0"/>
+        <w:rPr>
+          <w:b/>
+          <w:sz w:val="28"/>
+          <w:szCs w:val="28"/>
+        </w:rPr>
+      </w:pPr>
+      <w:r>
+        <w:rPr>
+          <w:b/>
+          <w:sz w:val="28"/>
+          <w:szCs w:val="28"/>
+        </w:rPr>
+        <w:t xml:space="preserve">12.04 </w:t>
+      </w:r>
+    </w:p>
+    <w:p>
+      <w:pPr>
+        <w:spacing w:after="0"/>
+        <w:rPr>
+          <w:rFonts w:ascii="Consolas" w:hAnsi="Consolas" w:cs="Consolas"/>
+          <w:color w:val="000000"/>
+          <w:sz w:val="19"/>
+          <w:szCs w:val="19"/>
+        </w:rPr>
+      </w:pPr>
+      <w:r>
+        <w:rPr>
+          <w:rFonts w:ascii="Consolas" w:hAnsi="Consolas" w:cs="Consolas"/>
+          <w:color w:val="000000"/>
+          <w:sz w:val="19"/>
+          <w:szCs w:val="19"/>
+        </w:rPr>
+        <w:tab/>
+        <w:t>Delete DONE</w:t>
+      </w:r>
+    </w:p>
+    <w:p>
+      <w:pPr>
+        <w:spacing w:after="0"/>
+        <w:rPr>
+          <w:rFonts w:ascii="Consolas" w:hAnsi="Consolas" w:cs="Consolas"/>
+          <w:color w:val="000000"/>
+          <w:sz w:val="19"/>
+          <w:szCs w:val="19"/>
+        </w:rPr>
+      </w:pPr>
+      <w:r>
+        <w:rPr>
+          <w:rFonts w:ascii="Consolas" w:hAnsi="Consolas" w:cs="Consolas"/>
+          <w:color w:val="000000"/>
+          <w:sz w:val="19"/>
+          <w:szCs w:val="19"/>
+        </w:rPr>
+        <w:t xml:space="preserve">Next : CROP </w:t>
+      </w:r>
+    </w:p>
+    <w:p>
+      <w:pPr>
+        <w:spacing w:after="0"/>
+        <w:rPr>
+          <w:rFonts w:ascii="Consolas" w:hAnsi="Consolas" w:cs="Consolas"/>
+          <w:color w:val="000000"/>
+          <w:sz w:val="19"/>
+          <w:szCs w:val="19"/>
+        </w:rPr>
+      </w:pPr>
+      <w:r>
+        <w:rPr>
+          <w:rFonts w:ascii="Consolas" w:hAnsi="Consolas" w:cs="Consolas"/>
+          <w:color w:val="000000"/>
+          <w:sz w:val="19"/>
+          <w:szCs w:val="19"/>
+        </w:rPr>
+        <w:t xml:space="preserve">Pe tabControl -&gt; tab2 …  sa fac editarea pozei </w:t>
+      </w:r>
+    </w:p>
+    <w:p>
+      <w:pPr>
+        <w:spacing w:after="0"/>
+        <w:rPr>
+          <w:rFonts w:ascii="Consolas" w:hAnsi="Consolas" w:cs="Consolas"/>
+          <w:color w:val="000000"/>
+          <w:sz w:val="19"/>
+          <w:szCs w:val="19"/>
+        </w:rPr>
+      </w:pPr>
+    </w:p>
+    <w:p>
+      <w:pPr>
+        <w:spacing w:after="0"/>
+        <w:rPr>
+          <w:rFonts w:ascii="Consolas" w:hAnsi="Consolas" w:cs="Consolas"/>
+          <w:color w:val="000000"/>
+          <w:sz w:val="19"/>
+          <w:szCs w:val="19"/>
+        </w:rPr>
+      </w:pPr>
+      <w:r>
+        <w:rPr>
+          <w:rFonts w:ascii="Consolas" w:hAnsi="Consolas" w:cs="Consolas"/>
+          <w:color w:val="000000"/>
+          <w:sz w:val="19"/>
+          <w:szCs w:val="19"/>
+        </w:rPr>
+        <w:t>ORACLE : servicii de pornit :  OracleServiceXE</w:t>
+      </w:r>
+    </w:p>
+    <w:p>
+      <w:pPr>
+        <w:spacing w:after="0"/>
+        <w:rPr>
+          <w:rFonts w:ascii="Consolas" w:hAnsi="Consolas" w:cs="Consolas"/>
+          <w:color w:val="000000"/>
+          <w:sz w:val="19"/>
+          <w:szCs w:val="19"/>
+        </w:rPr>
+      </w:pPr>
+      <w:r>
+        <w:rPr>
+          <w:rFonts w:ascii="Consolas" w:hAnsi="Consolas" w:cs="Consolas"/>
+          <w:color w:val="000000"/>
+          <w:sz w:val="19"/>
+          <w:szCs w:val="19"/>
+        </w:rPr>
+        <w:tab/>
+      </w:r>
+      <w:r>
+        <w:rPr>
+          <w:rFonts w:ascii="Consolas" w:hAnsi="Consolas" w:cs="Consolas"/>
+          <w:color w:val="000000"/>
+          <w:sz w:val="19"/>
+          <w:szCs w:val="19"/>
+        </w:rPr>
+        <w:tab/>
+      </w:r>
+      <w:r>
+        <w:rPr>
+          <w:rFonts w:ascii="Consolas" w:hAnsi="Consolas" w:cs="Consolas"/>
+          <w:color w:val="000000"/>
+          <w:sz w:val="19"/>
+          <w:szCs w:val="19"/>
+        </w:rPr>
+        <w:tab/>
+      </w:r>
+      <w:r>
+        <w:rPr>
+          <w:rFonts w:ascii="Consolas" w:hAnsi="Consolas" w:cs="Consolas"/>
+          <w:color w:val="000000"/>
+          <w:sz w:val="19"/>
+          <w:szCs w:val="19"/>
+        </w:rPr>
+        <w:tab/>
+        <w:t xml:space="preserve">    OracleXETNSListener</w:t>
+      </w:r>
     </w:p>
     <w:p>
       <w:pPr>
@@ -5676,7 +5904,6 @@
           <w:sz w:val="19"/>
           <w:szCs w:val="19"/>
         </w:rPr>
-        <w:lastRenderedPageBreak/>
         <w:t>-An array is stored in memory as a contiguous(one after another) block of memory while a linked list is stored in multiple blocks of memory at different addresses.</w:t>
       </w:r>
     </w:p>
@@ -6039,6 +6266,7 @@
           <w:sz w:val="19"/>
           <w:szCs w:val="19"/>
         </w:rPr>
+        <w:lastRenderedPageBreak/>
         <w:t xml:space="preserve">        {</w:t>
       </w:r>
     </w:p>
@@ -6373,7 +6601,6 @@
           <w:sz w:val="19"/>
           <w:szCs w:val="19"/>
         </w:rPr>
-        <w:lastRenderedPageBreak/>
         <w:t xml:space="preserve">            {</w:t>
       </w:r>
     </w:p>

</xml_diff>

<commit_message>
21.04 Android Studio begin
</commit_message>
<xml_diff>
--- a/cerinte.docx
+++ b/cerinte.docx
@@ -5751,6 +5751,164 @@
           <w:szCs w:val="28"/>
         </w:rPr>
       </w:pPr>
+      <w:hyperlink r:id="rId35" w:history="1">
+        <w:r>
+          <w:rPr>
+            <w:rStyle w:val="Hyperlink"/>
+            <w:b/>
+            <w:sz w:val="28"/>
+            <w:szCs w:val="28"/>
+          </w:rPr>
+          <w:t>https://www.youtube.com/watch?v=AcQ6jFm5c_M</w:t>
+        </w:r>
+      </w:hyperlink>
+    </w:p>
+    <w:p>
+      <w:pPr>
+        <w:spacing w:after="0"/>
+        <w:rPr>
+          <w:b/>
+          <w:sz w:val="28"/>
+          <w:szCs w:val="28"/>
+        </w:rPr>
+      </w:pPr>
+      <w:hyperlink r:id="rId36" w:history="1">
+        <w:r>
+          <w:rPr>
+            <w:rStyle w:val="Hyperlink"/>
+            <w:b/>
+            <w:sz w:val="28"/>
+            <w:szCs w:val="28"/>
+          </w:rPr>
+          <w:t>https://www.youtube.com/watch?v=a5J5NohHEMI&amp;t=477s</w:t>
+        </w:r>
+      </w:hyperlink>
+    </w:p>
+    <w:p>
+      <w:pPr>
+        <w:spacing w:after="0"/>
+        <w:rPr>
+          <w:b/>
+          <w:sz w:val="28"/>
+          <w:szCs w:val="28"/>
+        </w:rPr>
+      </w:pPr>
+      <w:hyperlink r:id="rId37" w:history="1">
+        <w:r>
+          <w:rPr>
+            <w:rStyle w:val="Hyperlink"/>
+            <w:b/>
+            <w:sz w:val="28"/>
+            <w:szCs w:val="28"/>
+          </w:rPr>
+          <w:t>https://www.codeproject.com/Articles/30725/Cropping-Images</w:t>
+        </w:r>
+      </w:hyperlink>
+    </w:p>
+    <w:p>
+      <w:pPr>
+        <w:spacing w:after="0"/>
+        <w:rPr>
+          <w:b/>
+          <w:sz w:val="28"/>
+          <w:szCs w:val="28"/>
+        </w:rPr>
+      </w:pPr>
+    </w:p>
+    <w:p>
+      <w:pPr>
+        <w:spacing w:after="0"/>
+        <w:rPr>
+          <w:b/>
+          <w:sz w:val="28"/>
+          <w:szCs w:val="28"/>
+        </w:rPr>
+      </w:pPr>
+      <w:r>
+        <w:rPr>
+          <w:b/>
+          <w:sz w:val="28"/>
+          <w:szCs w:val="28"/>
+        </w:rPr>
+        <w:t>20.04- MOBILE APP</w:t>
+      </w:r>
+    </w:p>
+    <w:p>
+      <w:pPr>
+        <w:spacing w:after="0"/>
+        <w:rPr>
+          <w:sz w:val="28"/>
+          <w:szCs w:val="28"/>
+          <w:lang w:val="ro-RO"/>
+        </w:rPr>
+      </w:pPr>
+      <w:r>
+        <w:rPr>
+          <w:sz w:val="28"/>
+          <w:szCs w:val="28"/>
+        </w:rPr>
+        <w:tab/>
+      </w:r>
+      <w:hyperlink r:id="rId38" w:history="1">
+        <w:r>
+          <w:rPr>
+            <w:rStyle w:val="Hyperlink"/>
+            <w:sz w:val="28"/>
+            <w:szCs w:val="28"/>
+          </w:rPr>
+          <w:t>https://www.youtube.com/watch?v=RKXnIrFmmYA</w:t>
+        </w:r>
+      </w:hyperlink>
+      <w:r>
+        <w:rPr>
+          <w:sz w:val="28"/>
+          <w:szCs w:val="28"/>
+        </w:rPr>
+        <w:t xml:space="preserve"> -&gt;</w:t>
+      </w:r>
+      <w:r>
+        <w:rPr>
+          <w:sz w:val="28"/>
+          <w:szCs w:val="28"/>
+          <w:lang w:val="ro-RO"/>
+        </w:rPr>
+        <w:t>Button to other layout</w:t>
+      </w:r>
+    </w:p>
+    <w:p>
+      <w:pPr>
+        <w:spacing w:after="0"/>
+        <w:rPr>
+          <w:sz w:val="28"/>
+          <w:szCs w:val="28"/>
+        </w:rPr>
+      </w:pPr>
+      <w:r>
+        <w:rPr>
+          <w:sz w:val="28"/>
+          <w:szCs w:val="28"/>
+        </w:rPr>
+        <w:tab/>
+      </w:r>
+      <w:hyperlink r:id="rId39" w:history="1">
+        <w:r>
+          <w:rPr>
+            <w:rStyle w:val="Hyperlink"/>
+            <w:sz w:val="28"/>
+            <w:szCs w:val="28"/>
+          </w:rPr>
+          <w:t>https://www.youtube.com/watch?v=dzdItpEb5zM</w:t>
+        </w:r>
+      </w:hyperlink>
+    </w:p>
+    <w:p>
+      <w:pPr>
+        <w:spacing w:after="0"/>
+        <w:rPr>
+          <w:sz w:val="28"/>
+          <w:szCs w:val="28"/>
+        </w:rPr>
+      </w:pPr>
     </w:p>
     <w:p>
       <w:pPr>
@@ -6103,6 +6261,7 @@
           <w:sz w:val="19"/>
           <w:szCs w:val="19"/>
         </w:rPr>
+        <w:lastRenderedPageBreak/>
         <w:t>-The elements of linked lists are called nodes and each node has 2 elements : the data and the address of the next element while the array element has just one element.</w:t>
       </w:r>
     </w:p>
@@ -6250,576 +6409,576 @@
           <w:sz w:val="19"/>
           <w:szCs w:val="19"/>
         </w:rPr>
+        <w:t>The bug is that the output of the program will show me only if the last elemen from string1 is equal to the last element in string2 which does not mean that the strings are equal</w:t>
+      </w:r>
+    </w:p>
+    <w:p>
+      <w:pPr>
+        <w:spacing w:after="0"/>
+        <w:rPr>
+          <w:rFonts w:ascii="Consolas" w:hAnsi="Consolas" w:cs="Consolas"/>
+          <w:color w:val="000000"/>
+          <w:sz w:val="19"/>
+          <w:szCs w:val="19"/>
+        </w:rPr>
+      </w:pPr>
+      <w:r>
+        <w:rPr>
+          <w:rFonts w:ascii="Consolas" w:hAnsi="Consolas" w:cs="Consolas"/>
+          <w:color w:val="000000"/>
+          <w:sz w:val="19"/>
+          <w:szCs w:val="19"/>
+        </w:rPr>
+        <w:t>Example : for string1="Dan" and string2="xyn" the program will say that they are equal(isEqual = true).</w:t>
+      </w:r>
+    </w:p>
+    <w:p>
+      <w:pPr>
+        <w:spacing w:after="0"/>
+        <w:rPr>
+          <w:rFonts w:ascii="Consolas" w:hAnsi="Consolas" w:cs="Consolas"/>
+          <w:color w:val="000000"/>
+          <w:sz w:val="19"/>
+          <w:szCs w:val="19"/>
+        </w:rPr>
+      </w:pPr>
+    </w:p>
+    <w:p>
+      <w:pPr>
+        <w:spacing w:after="0"/>
+        <w:rPr>
+          <w:rFonts w:ascii="Consolas" w:hAnsi="Consolas" w:cs="Consolas"/>
+          <w:color w:val="000000"/>
+          <w:sz w:val="19"/>
+          <w:szCs w:val="19"/>
+        </w:rPr>
+      </w:pPr>
+      <w:r>
+        <w:rPr>
+          <w:rFonts w:ascii="Consolas" w:hAnsi="Consolas" w:cs="Consolas"/>
+          <w:color w:val="000000"/>
+          <w:sz w:val="19"/>
+          <w:szCs w:val="19"/>
+        </w:rPr>
+        <w:t>I take 6 of them and wheigh them ( 3 and 3).</w:t>
+      </w:r>
+    </w:p>
+    <w:p>
+      <w:pPr>
+        <w:spacing w:after="0"/>
+        <w:rPr>
+          <w:rFonts w:ascii="Consolas" w:hAnsi="Consolas" w:cs="Consolas"/>
+          <w:color w:val="000000"/>
+          <w:sz w:val="19"/>
+          <w:szCs w:val="19"/>
+        </w:rPr>
+      </w:pPr>
+      <w:r>
+        <w:rPr>
+          <w:rFonts w:ascii="Consolas" w:hAnsi="Consolas" w:cs="Consolas"/>
+          <w:color w:val="000000"/>
+          <w:sz w:val="19"/>
+          <w:szCs w:val="19"/>
+        </w:rPr>
+        <w:t xml:space="preserve">  - if they are equal it I take the 3 balls left and wheigh 2 of them to find the heavier.If the 2 are equal it means the one left is the heaivier</w:t>
+      </w:r>
+    </w:p>
+    <w:p>
+      <w:pPr>
+        <w:spacing w:after="0"/>
+        <w:rPr>
+          <w:rFonts w:ascii="Consolas" w:hAnsi="Consolas" w:cs="Consolas"/>
+          <w:color w:val="000000"/>
+          <w:sz w:val="19"/>
+          <w:szCs w:val="19"/>
+        </w:rPr>
+      </w:pPr>
+      <w:r>
+        <w:rPr>
+          <w:rFonts w:ascii="Consolas" w:hAnsi="Consolas" w:cs="Consolas"/>
+          <w:color w:val="000000"/>
+          <w:sz w:val="19"/>
+          <w:szCs w:val="19"/>
+        </w:rPr>
+        <w:t xml:space="preserve">  - if 3 balls at the begining are heavier I take them and wheigh 2 of them to find the heavier.If they are equal it means the one ball left is the heavier.</w:t>
+      </w:r>
+    </w:p>
+    <w:p>
+      <w:pPr>
+        <w:spacing w:after="0"/>
+        <w:rPr>
+          <w:rFonts w:ascii="Consolas" w:hAnsi="Consolas" w:cs="Consolas"/>
+          <w:color w:val="000000"/>
+          <w:sz w:val="19"/>
+          <w:szCs w:val="19"/>
+        </w:rPr>
+      </w:pPr>
+    </w:p>
+    <w:p>
+      <w:pPr>
+        <w:spacing w:after="0"/>
+        <w:rPr>
+          <w:rFonts w:ascii="Consolas" w:hAnsi="Consolas" w:cs="Consolas"/>
+          <w:color w:val="000000"/>
+          <w:sz w:val="19"/>
+          <w:szCs w:val="19"/>
+        </w:rPr>
+      </w:pPr>
+    </w:p>
+    <w:p>
+      <w:pPr>
+        <w:spacing w:after="0"/>
+        <w:rPr>
+          <w:rFonts w:ascii="Consolas" w:hAnsi="Consolas" w:cs="Consolas"/>
+          <w:color w:val="000000"/>
+          <w:sz w:val="19"/>
+          <w:szCs w:val="19"/>
+        </w:rPr>
+      </w:pPr>
+      <w:r>
+        <w:rPr>
+          <w:rFonts w:ascii="Consolas" w:hAnsi="Consolas" w:cs="Consolas"/>
+          <w:color w:val="000000"/>
+          <w:sz w:val="19"/>
+          <w:szCs w:val="19"/>
+        </w:rPr>
+        <w:t>15</w:t>
+      </w:r>
+    </w:p>
+    <w:p>
+      <w:pPr>
+        <w:spacing w:after="0"/>
+        <w:rPr>
+          <w:rFonts w:ascii="Consolas" w:hAnsi="Consolas" w:cs="Consolas"/>
+          <w:color w:val="000000"/>
+          <w:sz w:val="19"/>
+          <w:szCs w:val="19"/>
+        </w:rPr>
+      </w:pPr>
+    </w:p>
+    <w:p>
+      <w:pPr>
+        <w:spacing w:after="0"/>
+        <w:rPr>
+          <w:rFonts w:ascii="Consolas" w:hAnsi="Consolas" w:cs="Consolas"/>
+          <w:color w:val="000000"/>
+          <w:sz w:val="19"/>
+          <w:szCs w:val="19"/>
+        </w:rPr>
+      </w:pPr>
+    </w:p>
+    <w:p>
+      <w:pPr>
+        <w:spacing w:after="0"/>
+        <w:rPr>
+          <w:rFonts w:ascii="Consolas" w:hAnsi="Consolas" w:cs="Consolas"/>
+          <w:color w:val="000000"/>
+          <w:sz w:val="19"/>
+          <w:szCs w:val="19"/>
+        </w:rPr>
+      </w:pPr>
+      <w:r>
+        <w:rPr>
+          <w:rFonts w:ascii="Consolas" w:hAnsi="Consolas" w:cs="Consolas"/>
+          <w:color w:val="000000"/>
+          <w:sz w:val="19"/>
+          <w:szCs w:val="19"/>
+        </w:rPr>
+        <w:t>public static int[] function(int[] a)</w:t>
+      </w:r>
+    </w:p>
+    <w:p>
+      <w:pPr>
+        <w:spacing w:after="0"/>
+        <w:rPr>
+          <w:rFonts w:ascii="Consolas" w:hAnsi="Consolas" w:cs="Consolas"/>
+          <w:color w:val="000000"/>
+          <w:sz w:val="19"/>
+          <w:szCs w:val="19"/>
+        </w:rPr>
+      </w:pPr>
+      <w:r>
+        <w:rPr>
+          <w:rFonts w:ascii="Consolas" w:hAnsi="Consolas" w:cs="Consolas"/>
+          <w:color w:val="000000"/>
+          <w:sz w:val="19"/>
+          <w:szCs w:val="19"/>
+        </w:rPr>
+        <w:t xml:space="preserve">        {</w:t>
+      </w:r>
+    </w:p>
+    <w:p>
+      <w:pPr>
+        <w:spacing w:after="0"/>
+        <w:rPr>
+          <w:rFonts w:ascii="Consolas" w:hAnsi="Consolas" w:cs="Consolas"/>
+          <w:color w:val="000000"/>
+          <w:sz w:val="19"/>
+          <w:szCs w:val="19"/>
+        </w:rPr>
+      </w:pPr>
+      <w:r>
+        <w:rPr>
+          <w:rFonts w:ascii="Consolas" w:hAnsi="Consolas" w:cs="Consolas"/>
+          <w:color w:val="000000"/>
+          <w:sz w:val="19"/>
+          <w:szCs w:val="19"/>
+        </w:rPr>
+        <w:t xml:space="preserve">            int[] ret = new int[a.Length];</w:t>
+      </w:r>
+    </w:p>
+    <w:p>
+      <w:pPr>
+        <w:spacing w:after="0"/>
+        <w:rPr>
+          <w:rFonts w:ascii="Consolas" w:hAnsi="Consolas" w:cs="Consolas"/>
+          <w:color w:val="000000"/>
+          <w:sz w:val="19"/>
+          <w:szCs w:val="19"/>
+        </w:rPr>
+      </w:pPr>
+      <w:r>
+        <w:rPr>
+          <w:rFonts w:ascii="Consolas" w:hAnsi="Consolas" w:cs="Consolas"/>
+          <w:color w:val="000000"/>
+          <w:sz w:val="19"/>
+          <w:szCs w:val="19"/>
+        </w:rPr>
+        <w:t xml:space="preserve">            int sum = 0;</w:t>
+      </w:r>
+    </w:p>
+    <w:p>
+      <w:pPr>
+        <w:spacing w:after="0"/>
+        <w:rPr>
+          <w:rFonts w:ascii="Consolas" w:hAnsi="Consolas" w:cs="Consolas"/>
+          <w:color w:val="000000"/>
+          <w:sz w:val="19"/>
+          <w:szCs w:val="19"/>
+        </w:rPr>
+      </w:pPr>
+      <w:r>
+        <w:rPr>
+          <w:rFonts w:ascii="Consolas" w:hAnsi="Consolas" w:cs="Consolas"/>
+          <w:color w:val="000000"/>
+          <w:sz w:val="19"/>
+          <w:szCs w:val="19"/>
+        </w:rPr>
+        <w:t xml:space="preserve">            int avg = 0;</w:t>
+      </w:r>
+    </w:p>
+    <w:p>
+      <w:pPr>
+        <w:spacing w:after="0"/>
+        <w:rPr>
+          <w:rFonts w:ascii="Consolas" w:hAnsi="Consolas" w:cs="Consolas"/>
+          <w:color w:val="000000"/>
+          <w:sz w:val="19"/>
+          <w:szCs w:val="19"/>
+        </w:rPr>
+      </w:pPr>
+      <w:r>
+        <w:rPr>
+          <w:rFonts w:ascii="Consolas" w:hAnsi="Consolas" w:cs="Consolas"/>
+          <w:color w:val="000000"/>
+          <w:sz w:val="19"/>
+          <w:szCs w:val="19"/>
+        </w:rPr>
+        <w:t xml:space="preserve">            int k = 0;</w:t>
+      </w:r>
+    </w:p>
+    <w:p>
+      <w:pPr>
+        <w:spacing w:after="0"/>
+        <w:rPr>
+          <w:rFonts w:ascii="Consolas" w:hAnsi="Consolas" w:cs="Consolas"/>
+          <w:color w:val="000000"/>
+          <w:sz w:val="19"/>
+          <w:szCs w:val="19"/>
+        </w:rPr>
+      </w:pPr>
+    </w:p>
+    <w:p>
+      <w:pPr>
+        <w:spacing w:after="0"/>
+        <w:rPr>
+          <w:rFonts w:ascii="Consolas" w:hAnsi="Consolas" w:cs="Consolas"/>
+          <w:color w:val="000000"/>
+          <w:sz w:val="19"/>
+          <w:szCs w:val="19"/>
+        </w:rPr>
+      </w:pPr>
+      <w:r>
+        <w:rPr>
+          <w:rFonts w:ascii="Consolas" w:hAnsi="Consolas" w:cs="Consolas"/>
+          <w:color w:val="000000"/>
+          <w:sz w:val="19"/>
+          <w:szCs w:val="19"/>
+        </w:rPr>
+        <w:t xml:space="preserve">            for (int i = 0; i &lt; a.Length; i++)</w:t>
+      </w:r>
+    </w:p>
+    <w:p>
+      <w:pPr>
+        <w:spacing w:after="0"/>
+        <w:rPr>
+          <w:rFonts w:ascii="Consolas" w:hAnsi="Consolas" w:cs="Consolas"/>
+          <w:color w:val="000000"/>
+          <w:sz w:val="19"/>
+          <w:szCs w:val="19"/>
+        </w:rPr>
+      </w:pPr>
+      <w:r>
+        <w:rPr>
+          <w:rFonts w:ascii="Consolas" w:hAnsi="Consolas" w:cs="Consolas"/>
+          <w:color w:val="000000"/>
+          <w:sz w:val="19"/>
+          <w:szCs w:val="19"/>
+        </w:rPr>
+        <w:t xml:space="preserve">                sum = sum + a[i];</w:t>
+      </w:r>
+    </w:p>
+    <w:p>
+      <w:pPr>
+        <w:spacing w:after="0"/>
+        <w:rPr>
+          <w:rFonts w:ascii="Consolas" w:hAnsi="Consolas" w:cs="Consolas"/>
+          <w:color w:val="000000"/>
+          <w:sz w:val="19"/>
+          <w:szCs w:val="19"/>
+        </w:rPr>
+      </w:pPr>
+      <w:r>
+        <w:rPr>
+          <w:rFonts w:ascii="Consolas" w:hAnsi="Consolas" w:cs="Consolas"/>
+          <w:color w:val="000000"/>
+          <w:sz w:val="19"/>
+          <w:szCs w:val="19"/>
+        </w:rPr>
+        <w:t xml:space="preserve">            avg = sum / a.Length;</w:t>
+      </w:r>
+    </w:p>
+    <w:p>
+      <w:pPr>
+        <w:spacing w:after="0"/>
+        <w:ind w:firstLine="720"/>
+        <w:rPr>
+          <w:rFonts w:ascii="Consolas" w:hAnsi="Consolas" w:cs="Consolas"/>
+          <w:color w:val="000000"/>
+          <w:sz w:val="19"/>
+          <w:szCs w:val="19"/>
+        </w:rPr>
+      </w:pPr>
+    </w:p>
+    <w:p>
+      <w:pPr>
+        <w:spacing w:after="0"/>
+        <w:rPr>
+          <w:rFonts w:ascii="Consolas" w:hAnsi="Consolas" w:cs="Consolas"/>
+          <w:color w:val="000000"/>
+          <w:sz w:val="19"/>
+          <w:szCs w:val="19"/>
+        </w:rPr>
+      </w:pPr>
+      <w:r>
+        <w:rPr>
+          <w:rFonts w:ascii="Consolas" w:hAnsi="Consolas" w:cs="Consolas"/>
+          <w:color w:val="000000"/>
+          <w:sz w:val="19"/>
+          <w:szCs w:val="19"/>
+        </w:rPr>
+        <w:t xml:space="preserve">            for (int i = 0; i &lt; a.Length; i++)</w:t>
+      </w:r>
+    </w:p>
+    <w:p>
+      <w:pPr>
+        <w:spacing w:after="0"/>
+        <w:rPr>
+          <w:rFonts w:ascii="Consolas" w:hAnsi="Consolas" w:cs="Consolas"/>
+          <w:color w:val="000000"/>
+          <w:sz w:val="19"/>
+          <w:szCs w:val="19"/>
+        </w:rPr>
+      </w:pPr>
+      <w:r>
+        <w:rPr>
+          <w:rFonts w:ascii="Consolas" w:hAnsi="Consolas" w:cs="Consolas"/>
+          <w:color w:val="000000"/>
+          <w:sz w:val="19"/>
+          <w:szCs w:val="19"/>
+        </w:rPr>
+        <w:t xml:space="preserve">                if (a[i] &lt; avg)</w:t>
+      </w:r>
+    </w:p>
+    <w:p>
+      <w:pPr>
+        <w:spacing w:after="0"/>
+        <w:rPr>
+          <w:rFonts w:ascii="Consolas" w:hAnsi="Consolas" w:cs="Consolas"/>
+          <w:color w:val="000000"/>
+          <w:sz w:val="19"/>
+          <w:szCs w:val="19"/>
+        </w:rPr>
+      </w:pPr>
+      <w:r>
+        <w:rPr>
+          <w:rFonts w:ascii="Consolas" w:hAnsi="Consolas" w:cs="Consolas"/>
+          <w:color w:val="000000"/>
+          <w:sz w:val="19"/>
+          <w:szCs w:val="19"/>
+        </w:rPr>
+        <w:t xml:space="preserve">                {</w:t>
+      </w:r>
+    </w:p>
+    <w:p>
+      <w:pPr>
+        <w:spacing w:after="0"/>
+        <w:rPr>
+          <w:rFonts w:ascii="Consolas" w:hAnsi="Consolas" w:cs="Consolas"/>
+          <w:color w:val="000000"/>
+          <w:sz w:val="19"/>
+          <w:szCs w:val="19"/>
+        </w:rPr>
+      </w:pPr>
+      <w:r>
+        <w:rPr>
+          <w:rFonts w:ascii="Consolas" w:hAnsi="Consolas" w:cs="Consolas"/>
+          <w:color w:val="000000"/>
+          <w:sz w:val="19"/>
+          <w:szCs w:val="19"/>
+        </w:rPr>
+        <w:t xml:space="preserve">                    ret[k++] = a[i];</w:t>
+      </w:r>
+    </w:p>
+    <w:p>
+      <w:pPr>
+        <w:spacing w:after="0"/>
+        <w:rPr>
+          <w:rFonts w:ascii="Consolas" w:hAnsi="Consolas" w:cs="Consolas"/>
+          <w:color w:val="000000"/>
+          <w:sz w:val="19"/>
+          <w:szCs w:val="19"/>
+        </w:rPr>
+      </w:pPr>
+      <w:r>
+        <w:rPr>
+          <w:rFonts w:ascii="Consolas" w:hAnsi="Consolas" w:cs="Consolas"/>
+          <w:color w:val="000000"/>
+          <w:sz w:val="19"/>
+          <w:szCs w:val="19"/>
+        </w:rPr>
+        <w:t xml:space="preserve">                }</w:t>
+      </w:r>
+    </w:p>
+    <w:p>
+      <w:pPr>
+        <w:spacing w:after="0"/>
+        <w:rPr>
+          <w:rFonts w:ascii="Consolas" w:hAnsi="Consolas" w:cs="Consolas"/>
+          <w:color w:val="000000"/>
+          <w:sz w:val="19"/>
+          <w:szCs w:val="19"/>
+        </w:rPr>
+      </w:pPr>
+      <w:r>
+        <w:rPr>
+          <w:rFonts w:ascii="Consolas" w:hAnsi="Consolas" w:cs="Consolas"/>
+          <w:color w:val="000000"/>
+          <w:sz w:val="19"/>
+          <w:szCs w:val="19"/>
+        </w:rPr>
+        <w:t xml:space="preserve">            int[] ret2 = new int[k];</w:t>
+      </w:r>
+    </w:p>
+    <w:p>
+      <w:pPr>
+        <w:spacing w:after="0"/>
+        <w:rPr>
+          <w:rFonts w:ascii="Consolas" w:hAnsi="Consolas" w:cs="Consolas"/>
+          <w:color w:val="000000"/>
+          <w:sz w:val="19"/>
+          <w:szCs w:val="19"/>
+        </w:rPr>
+      </w:pPr>
+    </w:p>
+    <w:p>
+      <w:pPr>
+        <w:spacing w:after="0"/>
+        <w:rPr>
+          <w:rFonts w:ascii="Consolas" w:hAnsi="Consolas" w:cs="Consolas"/>
+          <w:color w:val="000000"/>
+          <w:sz w:val="19"/>
+          <w:szCs w:val="19"/>
+        </w:rPr>
+      </w:pPr>
+      <w:r>
+        <w:rPr>
+          <w:rFonts w:ascii="Consolas" w:hAnsi="Consolas" w:cs="Consolas"/>
+          <w:color w:val="000000"/>
+          <w:sz w:val="19"/>
+          <w:szCs w:val="19"/>
+        </w:rPr>
+        <w:t xml:space="preserve">            for(int j=0;j&lt;k;j++)</w:t>
+      </w:r>
+    </w:p>
+    <w:p>
+      <w:pPr>
+        <w:spacing w:after="0"/>
+        <w:rPr>
+          <w:rFonts w:ascii="Consolas" w:hAnsi="Consolas" w:cs="Consolas"/>
+          <w:color w:val="000000"/>
+          <w:sz w:val="19"/>
+          <w:szCs w:val="19"/>
+        </w:rPr>
+      </w:pPr>
+      <w:r>
+        <w:rPr>
+          <w:rFonts w:ascii="Consolas" w:hAnsi="Consolas" w:cs="Consolas"/>
+          <w:color w:val="000000"/>
+          <w:sz w:val="19"/>
+          <w:szCs w:val="19"/>
+        </w:rPr>
+        <w:t xml:space="preserve">            {</w:t>
+      </w:r>
+    </w:p>
+    <w:p>
+      <w:pPr>
+        <w:spacing w:after="0"/>
+        <w:rPr>
+          <w:rFonts w:ascii="Consolas" w:hAnsi="Consolas" w:cs="Consolas"/>
+          <w:color w:val="000000"/>
+          <w:sz w:val="19"/>
+          <w:szCs w:val="19"/>
+        </w:rPr>
+      </w:pPr>
+      <w:r>
+        <w:rPr>
+          <w:rFonts w:ascii="Consolas" w:hAnsi="Consolas" w:cs="Consolas"/>
+          <w:color w:val="000000"/>
+          <w:sz w:val="19"/>
+          <w:szCs w:val="19"/>
+        </w:rPr>
+        <w:t xml:space="preserve">                ret2[j] = ret[j];</w:t>
+      </w:r>
+    </w:p>
+    <w:p>
+      <w:pPr>
+        <w:spacing w:after="0"/>
+        <w:rPr>
+          <w:rFonts w:ascii="Consolas" w:hAnsi="Consolas" w:cs="Consolas"/>
+          <w:color w:val="000000"/>
+          <w:sz w:val="19"/>
+          <w:szCs w:val="19"/>
+        </w:rPr>
+      </w:pPr>
+      <w:r>
+        <w:rPr>
+          <w:rFonts w:ascii="Consolas" w:hAnsi="Consolas" w:cs="Consolas"/>
+          <w:color w:val="000000"/>
+          <w:sz w:val="19"/>
+          <w:szCs w:val="19"/>
+        </w:rPr>
         <w:lastRenderedPageBreak/>
-        <w:t>The bug is that the output of the program will show me only if the last elemen from string1 is equal to the last element in string2 which does not mean that the strings are equal</w:t>
-      </w:r>
-    </w:p>
-    <w:p>
-      <w:pPr>
-        <w:spacing w:after="0"/>
-        <w:rPr>
-          <w:rFonts w:ascii="Consolas" w:hAnsi="Consolas" w:cs="Consolas"/>
-          <w:color w:val="000000"/>
-          <w:sz w:val="19"/>
-          <w:szCs w:val="19"/>
-        </w:rPr>
-      </w:pPr>
-      <w:r>
-        <w:rPr>
-          <w:rFonts w:ascii="Consolas" w:hAnsi="Consolas" w:cs="Consolas"/>
-          <w:color w:val="000000"/>
-          <w:sz w:val="19"/>
-          <w:szCs w:val="19"/>
-        </w:rPr>
-        <w:t>Example : for string1="Dan" and string2="xyn" the program will say that they are equal(isEqual = true).</w:t>
-      </w:r>
-    </w:p>
-    <w:p>
-      <w:pPr>
-        <w:spacing w:after="0"/>
-        <w:rPr>
-          <w:rFonts w:ascii="Consolas" w:hAnsi="Consolas" w:cs="Consolas"/>
-          <w:color w:val="000000"/>
-          <w:sz w:val="19"/>
-          <w:szCs w:val="19"/>
-        </w:rPr>
-      </w:pPr>
-    </w:p>
-    <w:p>
-      <w:pPr>
-        <w:spacing w:after="0"/>
-        <w:rPr>
-          <w:rFonts w:ascii="Consolas" w:hAnsi="Consolas" w:cs="Consolas"/>
-          <w:color w:val="000000"/>
-          <w:sz w:val="19"/>
-          <w:szCs w:val="19"/>
-        </w:rPr>
-      </w:pPr>
-      <w:r>
-        <w:rPr>
-          <w:rFonts w:ascii="Consolas" w:hAnsi="Consolas" w:cs="Consolas"/>
-          <w:color w:val="000000"/>
-          <w:sz w:val="19"/>
-          <w:szCs w:val="19"/>
-        </w:rPr>
-        <w:t>I take 6 of them and wheigh them ( 3 and 3).</w:t>
-      </w:r>
-    </w:p>
-    <w:p>
-      <w:pPr>
-        <w:spacing w:after="0"/>
-        <w:rPr>
-          <w:rFonts w:ascii="Consolas" w:hAnsi="Consolas" w:cs="Consolas"/>
-          <w:color w:val="000000"/>
-          <w:sz w:val="19"/>
-          <w:szCs w:val="19"/>
-        </w:rPr>
-      </w:pPr>
-      <w:r>
-        <w:rPr>
-          <w:rFonts w:ascii="Consolas" w:hAnsi="Consolas" w:cs="Consolas"/>
-          <w:color w:val="000000"/>
-          <w:sz w:val="19"/>
-          <w:szCs w:val="19"/>
-        </w:rPr>
-        <w:t xml:space="preserve">  - if they are equal it I take the 3 balls left and wheigh 2 of them to find the heavier.If the 2 are equal it means the one left is the heaivier</w:t>
-      </w:r>
-    </w:p>
-    <w:p>
-      <w:pPr>
-        <w:spacing w:after="0"/>
-        <w:rPr>
-          <w:rFonts w:ascii="Consolas" w:hAnsi="Consolas" w:cs="Consolas"/>
-          <w:color w:val="000000"/>
-          <w:sz w:val="19"/>
-          <w:szCs w:val="19"/>
-        </w:rPr>
-      </w:pPr>
-      <w:r>
-        <w:rPr>
-          <w:rFonts w:ascii="Consolas" w:hAnsi="Consolas" w:cs="Consolas"/>
-          <w:color w:val="000000"/>
-          <w:sz w:val="19"/>
-          <w:szCs w:val="19"/>
-        </w:rPr>
-        <w:t xml:space="preserve">  - if 3 balls at the begining are heavier I take them and wheigh 2 of them to find the heavier.If they are equal it means the one ball left is the heavier.</w:t>
-      </w:r>
-    </w:p>
-    <w:p>
-      <w:pPr>
-        <w:spacing w:after="0"/>
-        <w:rPr>
-          <w:rFonts w:ascii="Consolas" w:hAnsi="Consolas" w:cs="Consolas"/>
-          <w:color w:val="000000"/>
-          <w:sz w:val="19"/>
-          <w:szCs w:val="19"/>
-        </w:rPr>
-      </w:pPr>
-    </w:p>
-    <w:p>
-      <w:pPr>
-        <w:spacing w:after="0"/>
-        <w:rPr>
-          <w:rFonts w:ascii="Consolas" w:hAnsi="Consolas" w:cs="Consolas"/>
-          <w:color w:val="000000"/>
-          <w:sz w:val="19"/>
-          <w:szCs w:val="19"/>
-        </w:rPr>
-      </w:pPr>
-    </w:p>
-    <w:p>
-      <w:pPr>
-        <w:spacing w:after="0"/>
-        <w:rPr>
-          <w:rFonts w:ascii="Consolas" w:hAnsi="Consolas" w:cs="Consolas"/>
-          <w:color w:val="000000"/>
-          <w:sz w:val="19"/>
-          <w:szCs w:val="19"/>
-        </w:rPr>
-      </w:pPr>
-      <w:r>
-        <w:rPr>
-          <w:rFonts w:ascii="Consolas" w:hAnsi="Consolas" w:cs="Consolas"/>
-          <w:color w:val="000000"/>
-          <w:sz w:val="19"/>
-          <w:szCs w:val="19"/>
-        </w:rPr>
-        <w:t>15</w:t>
-      </w:r>
-    </w:p>
-    <w:p>
-      <w:pPr>
-        <w:spacing w:after="0"/>
-        <w:rPr>
-          <w:rFonts w:ascii="Consolas" w:hAnsi="Consolas" w:cs="Consolas"/>
-          <w:color w:val="000000"/>
-          <w:sz w:val="19"/>
-          <w:szCs w:val="19"/>
-        </w:rPr>
-      </w:pPr>
-    </w:p>
-    <w:p>
-      <w:pPr>
-        <w:spacing w:after="0"/>
-        <w:rPr>
-          <w:rFonts w:ascii="Consolas" w:hAnsi="Consolas" w:cs="Consolas"/>
-          <w:color w:val="000000"/>
-          <w:sz w:val="19"/>
-          <w:szCs w:val="19"/>
-        </w:rPr>
-      </w:pPr>
-    </w:p>
-    <w:p>
-      <w:pPr>
-        <w:spacing w:after="0"/>
-        <w:rPr>
-          <w:rFonts w:ascii="Consolas" w:hAnsi="Consolas" w:cs="Consolas"/>
-          <w:color w:val="000000"/>
-          <w:sz w:val="19"/>
-          <w:szCs w:val="19"/>
-        </w:rPr>
-      </w:pPr>
-      <w:r>
-        <w:rPr>
-          <w:rFonts w:ascii="Consolas" w:hAnsi="Consolas" w:cs="Consolas"/>
-          <w:color w:val="000000"/>
-          <w:sz w:val="19"/>
-          <w:szCs w:val="19"/>
-        </w:rPr>
-        <w:t>public static int[] function(int[] a)</w:t>
-      </w:r>
-    </w:p>
-    <w:p>
-      <w:pPr>
-        <w:spacing w:after="0"/>
-        <w:rPr>
-          <w:rFonts w:ascii="Consolas" w:hAnsi="Consolas" w:cs="Consolas"/>
-          <w:color w:val="000000"/>
-          <w:sz w:val="19"/>
-          <w:szCs w:val="19"/>
-        </w:rPr>
-      </w:pPr>
-      <w:r>
-        <w:rPr>
-          <w:rFonts w:ascii="Consolas" w:hAnsi="Consolas" w:cs="Consolas"/>
-          <w:color w:val="000000"/>
-          <w:sz w:val="19"/>
-          <w:szCs w:val="19"/>
-        </w:rPr>
-        <w:t xml:space="preserve">        {</w:t>
-      </w:r>
-    </w:p>
-    <w:p>
-      <w:pPr>
-        <w:spacing w:after="0"/>
-        <w:rPr>
-          <w:rFonts w:ascii="Consolas" w:hAnsi="Consolas" w:cs="Consolas"/>
-          <w:color w:val="000000"/>
-          <w:sz w:val="19"/>
-          <w:szCs w:val="19"/>
-        </w:rPr>
-      </w:pPr>
-      <w:r>
-        <w:rPr>
-          <w:rFonts w:ascii="Consolas" w:hAnsi="Consolas" w:cs="Consolas"/>
-          <w:color w:val="000000"/>
-          <w:sz w:val="19"/>
-          <w:szCs w:val="19"/>
-        </w:rPr>
-        <w:t xml:space="preserve">            int[] ret = new int[a.Length];</w:t>
-      </w:r>
-    </w:p>
-    <w:p>
-      <w:pPr>
-        <w:spacing w:after="0"/>
-        <w:rPr>
-          <w:rFonts w:ascii="Consolas" w:hAnsi="Consolas" w:cs="Consolas"/>
-          <w:color w:val="000000"/>
-          <w:sz w:val="19"/>
-          <w:szCs w:val="19"/>
-        </w:rPr>
-      </w:pPr>
-      <w:r>
-        <w:rPr>
-          <w:rFonts w:ascii="Consolas" w:hAnsi="Consolas" w:cs="Consolas"/>
-          <w:color w:val="000000"/>
-          <w:sz w:val="19"/>
-          <w:szCs w:val="19"/>
-        </w:rPr>
-        <w:t xml:space="preserve">            int sum = 0;</w:t>
-      </w:r>
-    </w:p>
-    <w:p>
-      <w:pPr>
-        <w:spacing w:after="0"/>
-        <w:rPr>
-          <w:rFonts w:ascii="Consolas" w:hAnsi="Consolas" w:cs="Consolas"/>
-          <w:color w:val="000000"/>
-          <w:sz w:val="19"/>
-          <w:szCs w:val="19"/>
-        </w:rPr>
-      </w:pPr>
-      <w:r>
-        <w:rPr>
-          <w:rFonts w:ascii="Consolas" w:hAnsi="Consolas" w:cs="Consolas"/>
-          <w:color w:val="000000"/>
-          <w:sz w:val="19"/>
-          <w:szCs w:val="19"/>
-        </w:rPr>
-        <w:t xml:space="preserve">            int avg = 0;</w:t>
-      </w:r>
-    </w:p>
-    <w:p>
-      <w:pPr>
-        <w:spacing w:after="0"/>
-        <w:rPr>
-          <w:rFonts w:ascii="Consolas" w:hAnsi="Consolas" w:cs="Consolas"/>
-          <w:color w:val="000000"/>
-          <w:sz w:val="19"/>
-          <w:szCs w:val="19"/>
-        </w:rPr>
-      </w:pPr>
-      <w:r>
-        <w:rPr>
-          <w:rFonts w:ascii="Consolas" w:hAnsi="Consolas" w:cs="Consolas"/>
-          <w:color w:val="000000"/>
-          <w:sz w:val="19"/>
-          <w:szCs w:val="19"/>
-        </w:rPr>
-        <w:t xml:space="preserve">            int k = 0;</w:t>
-      </w:r>
-    </w:p>
-    <w:p>
-      <w:pPr>
-        <w:spacing w:after="0"/>
-        <w:rPr>
-          <w:rFonts w:ascii="Consolas" w:hAnsi="Consolas" w:cs="Consolas"/>
-          <w:color w:val="000000"/>
-          <w:sz w:val="19"/>
-          <w:szCs w:val="19"/>
-        </w:rPr>
-      </w:pPr>
-    </w:p>
-    <w:p>
-      <w:pPr>
-        <w:spacing w:after="0"/>
-        <w:rPr>
-          <w:rFonts w:ascii="Consolas" w:hAnsi="Consolas" w:cs="Consolas"/>
-          <w:color w:val="000000"/>
-          <w:sz w:val="19"/>
-          <w:szCs w:val="19"/>
-        </w:rPr>
-      </w:pPr>
-      <w:r>
-        <w:rPr>
-          <w:rFonts w:ascii="Consolas" w:hAnsi="Consolas" w:cs="Consolas"/>
-          <w:color w:val="000000"/>
-          <w:sz w:val="19"/>
-          <w:szCs w:val="19"/>
-        </w:rPr>
-        <w:t xml:space="preserve">            for (int i = 0; i &lt; a.Length; i++)</w:t>
-      </w:r>
-    </w:p>
-    <w:p>
-      <w:pPr>
-        <w:spacing w:after="0"/>
-        <w:rPr>
-          <w:rFonts w:ascii="Consolas" w:hAnsi="Consolas" w:cs="Consolas"/>
-          <w:color w:val="000000"/>
-          <w:sz w:val="19"/>
-          <w:szCs w:val="19"/>
-        </w:rPr>
-      </w:pPr>
-      <w:r>
-        <w:rPr>
-          <w:rFonts w:ascii="Consolas" w:hAnsi="Consolas" w:cs="Consolas"/>
-          <w:color w:val="000000"/>
-          <w:sz w:val="19"/>
-          <w:szCs w:val="19"/>
-        </w:rPr>
-        <w:t xml:space="preserve">                sum = sum + a[i];</w:t>
-      </w:r>
-    </w:p>
-    <w:p>
-      <w:pPr>
-        <w:spacing w:after="0"/>
-        <w:rPr>
-          <w:rFonts w:ascii="Consolas" w:hAnsi="Consolas" w:cs="Consolas"/>
-          <w:color w:val="000000"/>
-          <w:sz w:val="19"/>
-          <w:szCs w:val="19"/>
-        </w:rPr>
-      </w:pPr>
-      <w:r>
-        <w:rPr>
-          <w:rFonts w:ascii="Consolas" w:hAnsi="Consolas" w:cs="Consolas"/>
-          <w:color w:val="000000"/>
-          <w:sz w:val="19"/>
-          <w:szCs w:val="19"/>
-        </w:rPr>
-        <w:t xml:space="preserve">            avg = sum / a.Length;</w:t>
-      </w:r>
-    </w:p>
-    <w:p>
-      <w:pPr>
-        <w:spacing w:after="0"/>
-        <w:ind w:firstLine="720"/>
-        <w:rPr>
-          <w:rFonts w:ascii="Consolas" w:hAnsi="Consolas" w:cs="Consolas"/>
-          <w:color w:val="000000"/>
-          <w:sz w:val="19"/>
-          <w:szCs w:val="19"/>
-        </w:rPr>
-      </w:pPr>
-    </w:p>
-    <w:p>
-      <w:pPr>
-        <w:spacing w:after="0"/>
-        <w:rPr>
-          <w:rFonts w:ascii="Consolas" w:hAnsi="Consolas" w:cs="Consolas"/>
-          <w:color w:val="000000"/>
-          <w:sz w:val="19"/>
-          <w:szCs w:val="19"/>
-        </w:rPr>
-      </w:pPr>
-      <w:r>
-        <w:rPr>
-          <w:rFonts w:ascii="Consolas" w:hAnsi="Consolas" w:cs="Consolas"/>
-          <w:color w:val="000000"/>
-          <w:sz w:val="19"/>
-          <w:szCs w:val="19"/>
-        </w:rPr>
-        <w:t xml:space="preserve">            for (int i = 0; i &lt; a.Length; i++)</w:t>
-      </w:r>
-    </w:p>
-    <w:p>
-      <w:pPr>
-        <w:spacing w:after="0"/>
-        <w:rPr>
-          <w:rFonts w:ascii="Consolas" w:hAnsi="Consolas" w:cs="Consolas"/>
-          <w:color w:val="000000"/>
-          <w:sz w:val="19"/>
-          <w:szCs w:val="19"/>
-        </w:rPr>
-      </w:pPr>
-      <w:r>
-        <w:rPr>
-          <w:rFonts w:ascii="Consolas" w:hAnsi="Consolas" w:cs="Consolas"/>
-          <w:color w:val="000000"/>
-          <w:sz w:val="19"/>
-          <w:szCs w:val="19"/>
-        </w:rPr>
-        <w:t xml:space="preserve">                if (a[i] &lt; avg)</w:t>
-      </w:r>
-    </w:p>
-    <w:p>
-      <w:pPr>
-        <w:spacing w:after="0"/>
-        <w:rPr>
-          <w:rFonts w:ascii="Consolas" w:hAnsi="Consolas" w:cs="Consolas"/>
-          <w:color w:val="000000"/>
-          <w:sz w:val="19"/>
-          <w:szCs w:val="19"/>
-        </w:rPr>
-      </w:pPr>
-      <w:r>
-        <w:rPr>
-          <w:rFonts w:ascii="Consolas" w:hAnsi="Consolas" w:cs="Consolas"/>
-          <w:color w:val="000000"/>
-          <w:sz w:val="19"/>
-          <w:szCs w:val="19"/>
-        </w:rPr>
-        <w:t xml:space="preserve">                {</w:t>
-      </w:r>
-    </w:p>
-    <w:p>
-      <w:pPr>
-        <w:spacing w:after="0"/>
-        <w:rPr>
-          <w:rFonts w:ascii="Consolas" w:hAnsi="Consolas" w:cs="Consolas"/>
-          <w:color w:val="000000"/>
-          <w:sz w:val="19"/>
-          <w:szCs w:val="19"/>
-        </w:rPr>
-      </w:pPr>
-      <w:r>
-        <w:rPr>
-          <w:rFonts w:ascii="Consolas" w:hAnsi="Consolas" w:cs="Consolas"/>
-          <w:color w:val="000000"/>
-          <w:sz w:val="19"/>
-          <w:szCs w:val="19"/>
-        </w:rPr>
-        <w:t xml:space="preserve">                    ret[k++] = a[i];</w:t>
-      </w:r>
-    </w:p>
-    <w:p>
-      <w:pPr>
-        <w:spacing w:after="0"/>
-        <w:rPr>
-          <w:rFonts w:ascii="Consolas" w:hAnsi="Consolas" w:cs="Consolas"/>
-          <w:color w:val="000000"/>
-          <w:sz w:val="19"/>
-          <w:szCs w:val="19"/>
-        </w:rPr>
-      </w:pPr>
-      <w:r>
-        <w:rPr>
-          <w:rFonts w:ascii="Consolas" w:hAnsi="Consolas" w:cs="Consolas"/>
-          <w:color w:val="000000"/>
-          <w:sz w:val="19"/>
-          <w:szCs w:val="19"/>
-        </w:rPr>
-        <w:t xml:space="preserve">                }</w:t>
-      </w:r>
-    </w:p>
-    <w:p>
-      <w:pPr>
-        <w:spacing w:after="0"/>
-        <w:rPr>
-          <w:rFonts w:ascii="Consolas" w:hAnsi="Consolas" w:cs="Consolas"/>
-          <w:color w:val="000000"/>
-          <w:sz w:val="19"/>
-          <w:szCs w:val="19"/>
-        </w:rPr>
-      </w:pPr>
-      <w:r>
-        <w:rPr>
-          <w:rFonts w:ascii="Consolas" w:hAnsi="Consolas" w:cs="Consolas"/>
-          <w:color w:val="000000"/>
-          <w:sz w:val="19"/>
-          <w:szCs w:val="19"/>
-        </w:rPr>
-        <w:t xml:space="preserve">            int[] ret2 = new int[k];</w:t>
-      </w:r>
-    </w:p>
-    <w:p>
-      <w:pPr>
-        <w:spacing w:after="0"/>
-        <w:rPr>
-          <w:rFonts w:ascii="Consolas" w:hAnsi="Consolas" w:cs="Consolas"/>
-          <w:color w:val="000000"/>
-          <w:sz w:val="19"/>
-          <w:szCs w:val="19"/>
-        </w:rPr>
-      </w:pPr>
-    </w:p>
-    <w:p>
-      <w:pPr>
-        <w:spacing w:after="0"/>
-        <w:rPr>
-          <w:rFonts w:ascii="Consolas" w:hAnsi="Consolas" w:cs="Consolas"/>
-          <w:color w:val="000000"/>
-          <w:sz w:val="19"/>
-          <w:szCs w:val="19"/>
-        </w:rPr>
-      </w:pPr>
-      <w:r>
-        <w:rPr>
-          <w:rFonts w:ascii="Consolas" w:hAnsi="Consolas" w:cs="Consolas"/>
-          <w:color w:val="000000"/>
-          <w:sz w:val="19"/>
-          <w:szCs w:val="19"/>
-        </w:rPr>
-        <w:t xml:space="preserve">            for(int j=0;j&lt;k;j++)</w:t>
-      </w:r>
-    </w:p>
-    <w:p>
-      <w:pPr>
-        <w:spacing w:after="0"/>
-        <w:rPr>
-          <w:rFonts w:ascii="Consolas" w:hAnsi="Consolas" w:cs="Consolas"/>
-          <w:color w:val="000000"/>
-          <w:sz w:val="19"/>
-          <w:szCs w:val="19"/>
-        </w:rPr>
-      </w:pPr>
-      <w:r>
-        <w:rPr>
-          <w:rFonts w:ascii="Consolas" w:hAnsi="Consolas" w:cs="Consolas"/>
-          <w:color w:val="000000"/>
-          <w:sz w:val="19"/>
-          <w:szCs w:val="19"/>
-        </w:rPr>
-        <w:t xml:space="preserve">            {</w:t>
-      </w:r>
-    </w:p>
-    <w:p>
-      <w:pPr>
-        <w:spacing w:after="0"/>
-        <w:rPr>
-          <w:rFonts w:ascii="Consolas" w:hAnsi="Consolas" w:cs="Consolas"/>
-          <w:color w:val="000000"/>
-          <w:sz w:val="19"/>
-          <w:szCs w:val="19"/>
-        </w:rPr>
-      </w:pPr>
-      <w:r>
-        <w:rPr>
-          <w:rFonts w:ascii="Consolas" w:hAnsi="Consolas" w:cs="Consolas"/>
-          <w:color w:val="000000"/>
-          <w:sz w:val="19"/>
-          <w:szCs w:val="19"/>
-        </w:rPr>
-        <w:t xml:space="preserve">                ret2[j] = ret[j];</w:t>
-      </w:r>
-    </w:p>
-    <w:p>
-      <w:pPr>
-        <w:spacing w:after="0"/>
-        <w:rPr>
-          <w:rFonts w:ascii="Consolas" w:hAnsi="Consolas" w:cs="Consolas"/>
-          <w:color w:val="000000"/>
-          <w:sz w:val="19"/>
-          <w:szCs w:val="19"/>
-        </w:rPr>
-      </w:pPr>
-      <w:r>
-        <w:rPr>
-          <w:rFonts w:ascii="Consolas" w:hAnsi="Consolas" w:cs="Consolas"/>
-          <w:color w:val="000000"/>
-          <w:sz w:val="19"/>
-          <w:szCs w:val="19"/>
-        </w:rPr>
         <w:t xml:space="preserve">            }</w:t>
       </w:r>
     </w:p>

</xml_diff>

<commit_message>
25.04 Bluetooth + Com seriala C# (inceput)
</commit_message>
<xml_diff>
--- a/cerinte.docx
+++ b/cerinte.docx
@@ -5878,10 +5878,6 @@
     <w:p>
       <w:pPr>
         <w:spacing w:after="0"/>
-        <w:rPr>
-          <w:sz w:val="28"/>
-          <w:szCs w:val="28"/>
-        </w:rPr>
       </w:pPr>
       <w:r>
         <w:rPr>
@@ -5909,463 +5905,67 @@
           <w:szCs w:val="28"/>
         </w:rPr>
       </w:pPr>
-    </w:p>
-    <w:p>
-      <w:pPr>
-        <w:spacing w:after="0"/>
-        <w:rPr>
-          <w:sz w:val="28"/>
-          <w:szCs w:val="28"/>
-        </w:rPr>
-      </w:pPr>
-      <w:r>
-        <w:rPr>
-          <w:sz w:val="28"/>
-          <w:szCs w:val="28"/>
-        </w:rPr>
-        <w:t>0742375504 –gura humorului</w:t>
-      </w:r>
-    </w:p>
-    <w:p>
-      <w:pPr>
-        <w:spacing w:after="0"/>
-        <w:rPr>
-          <w:sz w:val="28"/>
-          <w:szCs w:val="28"/>
-        </w:rPr>
-      </w:pPr>
-    </w:p>
-    <w:p>
-      <w:pPr>
-        <w:spacing w:after="0"/>
-        <w:rPr>
-          <w:sz w:val="28"/>
-          <w:szCs w:val="28"/>
-        </w:rPr>
-      </w:pPr>
-      <w:r>
-        <w:rPr>
-          <w:sz w:val="28"/>
-          <w:szCs w:val="28"/>
-        </w:rPr>
-        <w:t>0341 630 020 – constanta</w:t>
-      </w:r>
-    </w:p>
-    <w:p>
-      <w:pPr>
-        <w:spacing w:after="0"/>
-        <w:rPr>
-          <w:sz w:val="28"/>
-          <w:szCs w:val="28"/>
-        </w:rPr>
-      </w:pPr>
-      <w:r>
-        <w:rPr>
-          <w:sz w:val="28"/>
-          <w:szCs w:val="28"/>
-        </w:rPr>
-        <w:t>0754 821 962 – braila</w:t>
-      </w:r>
-    </w:p>
-    <w:p>
-      <w:pPr>
-        <w:spacing w:after="0"/>
-        <w:rPr>
-          <w:sz w:val="28"/>
-          <w:szCs w:val="28"/>
-        </w:rPr>
-      </w:pPr>
-      <w:r>
-        <w:rPr>
-          <w:sz w:val="28"/>
-          <w:szCs w:val="28"/>
-        </w:rPr>
-        <w:t>0748551155 – Cisnadie</w:t>
-      </w:r>
-    </w:p>
-    <w:p>
-      <w:pPr>
-        <w:spacing w:after="0"/>
-        <w:rPr>
-          <w:rFonts w:ascii="Consolas" w:hAnsi="Consolas" w:cs="Consolas"/>
-          <w:color w:val="000000"/>
-          <w:sz w:val="19"/>
-          <w:szCs w:val="19"/>
-        </w:rPr>
-      </w:pPr>
-    </w:p>
-    <w:p>
-      <w:pPr>
-        <w:pBdr>
-          <w:bottom w:val="double" w:sz="6" w:space="1" w:color="auto"/>
-        </w:pBdr>
-        <w:spacing w:after="0"/>
-        <w:rPr>
-          <w:rFonts w:ascii="Consolas" w:hAnsi="Consolas" w:cs="Consolas"/>
-          <w:color w:val="000000"/>
-          <w:sz w:val="19"/>
-          <w:szCs w:val="19"/>
-        </w:rPr>
-      </w:pPr>
-    </w:p>
-    <w:p>
-      <w:pPr>
-        <w:spacing w:after="0"/>
-        <w:rPr>
-          <w:rFonts w:ascii="Consolas" w:hAnsi="Consolas" w:cs="Consolas"/>
-          <w:color w:val="000000"/>
-          <w:sz w:val="19"/>
-          <w:szCs w:val="19"/>
-        </w:rPr>
-      </w:pPr>
-      <w:r>
-        <w:rPr>
-          <w:rFonts w:ascii="Consolas" w:hAnsi="Consolas" w:cs="Consolas"/>
-          <w:color w:val="000000"/>
-          <w:sz w:val="19"/>
-          <w:szCs w:val="19"/>
-        </w:rPr>
-        <w:t>Bugs :</w:t>
-      </w:r>
-    </w:p>
-    <w:p>
-      <w:pPr>
-        <w:spacing w:after="0"/>
-        <w:rPr>
-          <w:rFonts w:ascii="Consolas" w:hAnsi="Consolas" w:cs="Consolas"/>
-          <w:color w:val="000000"/>
-          <w:sz w:val="19"/>
-          <w:szCs w:val="19"/>
-        </w:rPr>
-      </w:pPr>
-      <w:r>
-        <w:rPr>
-          <w:rFonts w:ascii="Consolas" w:hAnsi="Consolas" w:cs="Consolas"/>
-          <w:color w:val="000000"/>
-          <w:sz w:val="19"/>
-          <w:szCs w:val="19"/>
-        </w:rPr>
-        <w:tab/>
-        <w:t xml:space="preserve">-cand trec -&gt; poza nu se schimba si in pbEditMode cand dau 4 sau 6 </w:t>
-      </w:r>
-    </w:p>
-    <w:p>
-      <w:pPr>
-        <w:spacing w:after="0"/>
-        <w:rPr>
-          <w:rFonts w:ascii="Consolas" w:hAnsi="Consolas" w:cs="Consolas"/>
-          <w:color w:val="000000"/>
-          <w:sz w:val="19"/>
-          <w:szCs w:val="19"/>
-        </w:rPr>
-      </w:pPr>
-      <w:r>
-        <w:rPr>
-          <w:rFonts w:ascii="Consolas" w:hAnsi="Consolas" w:cs="Consolas"/>
-          <w:color w:val="000000"/>
-          <w:sz w:val="19"/>
-          <w:szCs w:val="19"/>
-        </w:rPr>
-        <w:tab/>
-        <w:t>-crop nu merge pe poze mari</w:t>
-      </w:r>
-    </w:p>
-    <w:p>
-      <w:pPr>
-        <w:spacing w:after="0"/>
-        <w:rPr>
-          <w:rFonts w:ascii="Consolas" w:hAnsi="Consolas" w:cs="Consolas"/>
-          <w:color w:val="000000"/>
-          <w:sz w:val="19"/>
-          <w:szCs w:val="19"/>
-        </w:rPr>
-      </w:pPr>
-      <w:r>
-        <w:rPr>
-          <w:rFonts w:ascii="Consolas" w:hAnsi="Consolas" w:cs="Consolas"/>
-          <w:color w:val="000000"/>
-          <w:sz w:val="19"/>
-          <w:szCs w:val="19"/>
-        </w:rPr>
-        <w:tab/>
-        <w:t>-</w:t>
-      </w:r>
-      <w:r>
-        <w:rPr>
-          <w:rFonts w:ascii="Consolas" w:hAnsi="Consolas" w:cs="Consolas"/>
-          <w:color w:val="000000"/>
-          <w:sz w:val="19"/>
-          <w:szCs w:val="19"/>
-        </w:rPr>
-        <w:t>am o linie alba la picture box-ul de FullScreenForm</w:t>
-      </w:r>
-    </w:p>
-    <w:p>
-      <w:pPr>
-        <w:spacing w:after="0"/>
-        <w:rPr>
-          <w:rFonts w:ascii="Consolas" w:hAnsi="Consolas" w:cs="Consolas"/>
-          <w:color w:val="000000"/>
-          <w:sz w:val="19"/>
-          <w:szCs w:val="19"/>
-        </w:rPr>
-      </w:pPr>
-    </w:p>
-    <w:p>
-      <w:pPr>
-        <w:spacing w:after="0"/>
-        <w:rPr>
-          <w:rFonts w:ascii="Consolas" w:hAnsi="Consolas" w:cs="Consolas"/>
-          <w:color w:val="000000"/>
-          <w:sz w:val="19"/>
-          <w:szCs w:val="19"/>
-        </w:rPr>
-      </w:pPr>
-    </w:p>
-    <w:p>
-      <w:pPr>
-        <w:spacing w:after="0"/>
-        <w:rPr>
-          <w:rFonts w:ascii="Consolas" w:hAnsi="Consolas" w:cs="Consolas"/>
-          <w:color w:val="000000"/>
-          <w:sz w:val="19"/>
-          <w:szCs w:val="19"/>
-        </w:rPr>
-      </w:pPr>
-      <w:r>
-        <w:rPr>
-          <w:rFonts w:ascii="Consolas" w:hAnsi="Consolas" w:cs="Consolas"/>
-          <w:color w:val="000000"/>
-          <w:sz w:val="19"/>
-          <w:szCs w:val="19"/>
-        </w:rPr>
-        <w:t>-An array is stored in memory as a contiguous(one after another) block of memory while a linked list is stored in multiple blocks of memory at different addresses.</w:t>
-      </w:r>
-    </w:p>
-    <w:p>
-      <w:pPr>
-        <w:spacing w:after="0"/>
-        <w:rPr>
-          <w:rFonts w:ascii="Consolas" w:hAnsi="Consolas" w:cs="Consolas"/>
-          <w:color w:val="000000"/>
-          <w:sz w:val="19"/>
-          <w:szCs w:val="19"/>
-        </w:rPr>
-      </w:pPr>
-      <w:r>
-        <w:rPr>
-          <w:rFonts w:ascii="Consolas" w:hAnsi="Consolas" w:cs="Consolas"/>
-          <w:color w:val="000000"/>
-          <w:sz w:val="19"/>
-          <w:szCs w:val="19"/>
-        </w:rPr>
-        <w:t>-The elements of linked lists are called nodes and each node has 2 elements : the data and the address of the next element while the array element has just one element.</w:t>
-      </w:r>
-    </w:p>
-    <w:p>
-      <w:pPr>
-        <w:spacing w:after="0"/>
-        <w:rPr>
-          <w:rFonts w:ascii="Consolas" w:hAnsi="Consolas" w:cs="Consolas"/>
-          <w:color w:val="000000"/>
-          <w:sz w:val="19"/>
-          <w:szCs w:val="19"/>
-        </w:rPr>
-      </w:pPr>
-      <w:r>
-        <w:rPr>
-          <w:rFonts w:ascii="Consolas" w:hAnsi="Consolas" w:cs="Consolas"/>
-          <w:color w:val="000000"/>
-          <w:sz w:val="19"/>
-          <w:szCs w:val="19"/>
-        </w:rPr>
-        <w:t>-The time cost of accessing an element in an array is O(1) while in a linked list is O(n)( because we have to go from one element to another).</w:t>
-      </w:r>
-    </w:p>
-    <w:p>
-      <w:pPr>
-        <w:spacing w:after="0"/>
-        <w:rPr>
-          <w:rFonts w:ascii="Consolas" w:hAnsi="Consolas" w:cs="Consolas"/>
-          <w:color w:val="000000"/>
-          <w:sz w:val="19"/>
-          <w:szCs w:val="19"/>
-        </w:rPr>
-      </w:pPr>
-      <w:r>
-        <w:rPr>
-          <w:rFonts w:ascii="Consolas" w:hAnsi="Consolas" w:cs="Consolas"/>
-          <w:color w:val="000000"/>
-          <w:sz w:val="19"/>
-          <w:szCs w:val="19"/>
-        </w:rPr>
-        <w:t>-When creating an array we need to know its size before creating it(fixed size) so it is possible to have unused memory while for a linked list we do not need to know its size before creating it and there is no unused memory.</w:t>
-      </w:r>
-    </w:p>
-    <w:p>
-      <w:pPr>
-        <w:spacing w:after="0"/>
-        <w:rPr>
-          <w:rFonts w:ascii="Consolas" w:hAnsi="Consolas" w:cs="Consolas"/>
-          <w:color w:val="000000"/>
-          <w:sz w:val="19"/>
-          <w:szCs w:val="19"/>
-        </w:rPr>
-      </w:pPr>
-    </w:p>
-    <w:p>
-      <w:pPr>
-        <w:spacing w:after="0"/>
-        <w:rPr>
-          <w:rFonts w:ascii="Consolas" w:hAnsi="Consolas" w:cs="Consolas"/>
-          <w:color w:val="000000"/>
-          <w:sz w:val="19"/>
-          <w:szCs w:val="19"/>
-        </w:rPr>
-      </w:pPr>
-    </w:p>
-    <w:p>
-      <w:pPr>
-        <w:spacing w:after="0"/>
-        <w:rPr>
-          <w:rFonts w:ascii="Consolas" w:hAnsi="Consolas" w:cs="Consolas"/>
-          <w:color w:val="000000"/>
-          <w:sz w:val="19"/>
-          <w:szCs w:val="19"/>
-        </w:rPr>
-      </w:pPr>
-      <w:r>
-        <w:rPr>
-          <w:rFonts w:ascii="Consolas" w:hAnsi="Consolas" w:cs="Consolas"/>
-          <w:color w:val="000000"/>
-          <w:sz w:val="19"/>
-          <w:szCs w:val="19"/>
-        </w:rPr>
-        <w:t>-An array is stored in memory as a contiguous(one after another) block of memory while a linked list is stored in multiple blocks of memory at different addresses.</w:t>
-      </w:r>
-    </w:p>
-    <w:p>
-      <w:pPr>
-        <w:spacing w:after="0"/>
-        <w:rPr>
-          <w:rFonts w:ascii="Consolas" w:hAnsi="Consolas" w:cs="Consolas"/>
-          <w:color w:val="000000"/>
-          <w:sz w:val="19"/>
-          <w:szCs w:val="19"/>
-        </w:rPr>
-      </w:pPr>
-      <w:r>
-        <w:rPr>
-          <w:rFonts w:ascii="Consolas" w:hAnsi="Consolas" w:cs="Consolas"/>
-          <w:color w:val="000000"/>
-          <w:sz w:val="19"/>
-          <w:szCs w:val="19"/>
-        </w:rPr>
-        <w:lastRenderedPageBreak/>
-        <w:t>-The elements of linked lists are called nodes and each node has 2 elements : the data and the address of the next element while the array element has just one element.</w:t>
-      </w:r>
-    </w:p>
-    <w:p>
-      <w:pPr>
-        <w:spacing w:after="0"/>
-        <w:rPr>
-          <w:rFonts w:ascii="Consolas" w:hAnsi="Consolas" w:cs="Consolas"/>
-          <w:color w:val="000000"/>
-          <w:sz w:val="19"/>
-          <w:szCs w:val="19"/>
-        </w:rPr>
-      </w:pPr>
-      <w:r>
-        <w:rPr>
-          <w:rFonts w:ascii="Consolas" w:hAnsi="Consolas" w:cs="Consolas"/>
-          <w:color w:val="000000"/>
-          <w:sz w:val="19"/>
-          <w:szCs w:val="19"/>
-        </w:rPr>
-        <w:t>-The time cost of accessing an element in an array is O(1) while in a linked list is O(n)( because we have to go from one element to another).</w:t>
-      </w:r>
-    </w:p>
-    <w:p>
-      <w:pPr>
-        <w:spacing w:after="0"/>
-        <w:rPr>
-          <w:rFonts w:ascii="Consolas" w:hAnsi="Consolas" w:cs="Consolas"/>
-          <w:color w:val="000000"/>
-          <w:sz w:val="19"/>
-          <w:szCs w:val="19"/>
-        </w:rPr>
-      </w:pPr>
-      <w:r>
-        <w:rPr>
-          <w:rFonts w:ascii="Consolas" w:hAnsi="Consolas" w:cs="Consolas"/>
-          <w:color w:val="000000"/>
-          <w:sz w:val="19"/>
-          <w:szCs w:val="19"/>
-        </w:rPr>
-        <w:t>-When creating an array we need to know its size before creating it(fixed size) so it is possible to have unused memory while for a linked list we do not need to know its size before creating it and there is no unused memory.</w:t>
-      </w:r>
-    </w:p>
-    <w:p>
-      <w:pPr>
-        <w:spacing w:after="0"/>
-        <w:rPr>
-          <w:rFonts w:ascii="Consolas" w:hAnsi="Consolas" w:cs="Consolas"/>
-          <w:color w:val="000000"/>
-          <w:sz w:val="19"/>
-          <w:szCs w:val="19"/>
-        </w:rPr>
-      </w:pPr>
-      <w:r>
-        <w:rPr>
-          <w:rFonts w:ascii="Consolas" w:hAnsi="Consolas" w:cs="Consolas"/>
-          <w:color w:val="000000"/>
-          <w:sz w:val="19"/>
-          <w:szCs w:val="19"/>
-        </w:rPr>
-        <w:t>-It's easier to store data of diffrent sizes in linked list.An array assumes every element is exactly the same size.</w:t>
-      </w:r>
-    </w:p>
-    <w:p>
-      <w:pPr>
-        <w:spacing w:after="0"/>
-        <w:rPr>
-          <w:rFonts w:ascii="Consolas" w:hAnsi="Consolas" w:cs="Consolas"/>
-          <w:color w:val="000000"/>
-          <w:sz w:val="19"/>
-          <w:szCs w:val="19"/>
-        </w:rPr>
-      </w:pPr>
-      <w:r>
-        <w:rPr>
-          <w:rFonts w:ascii="Consolas" w:hAnsi="Consolas" w:cs="Consolas"/>
-          <w:color w:val="000000"/>
-          <w:sz w:val="19"/>
-          <w:szCs w:val="19"/>
-        </w:rPr>
-        <w:t>-linked lists can grow dinamicly.</w:t>
-      </w:r>
-    </w:p>
-    <w:p>
-      <w:pPr>
-        <w:spacing w:after="0"/>
-        <w:rPr>
-          <w:rFonts w:ascii="Consolas" w:hAnsi="Consolas" w:cs="Consolas"/>
-          <w:color w:val="000000"/>
-          <w:sz w:val="19"/>
-          <w:szCs w:val="19"/>
-        </w:rPr>
-      </w:pPr>
-    </w:p>
-    <w:p>
-      <w:pPr>
-        <w:spacing w:after="0"/>
-        <w:rPr>
-          <w:rFonts w:ascii="Consolas" w:hAnsi="Consolas" w:cs="Consolas"/>
-          <w:color w:val="000000"/>
-          <w:sz w:val="19"/>
-          <w:szCs w:val="19"/>
-        </w:rPr>
-      </w:pPr>
+      <w:hyperlink r:id="rId40" w:history="1">
+        <w:r>
+          <w:rPr>
+            <w:rStyle w:val="Hyperlink"/>
+            <w:sz w:val="28"/>
+            <w:szCs w:val="28"/>
+          </w:rPr>
+          <w:t>https://www.youtube.com/watch?v=YwTV3OIHorU&amp;index=9&amp;list=PLFh8wpMiEi8_I3ujcYY3-OaaYyLudI_qi</w:t>
+        </w:r>
+      </w:hyperlink>
+    </w:p>
+    <w:p>
+      <w:pPr>
+        <w:spacing w:after="0"/>
+        <w:rPr>
+          <w:sz w:val="28"/>
+          <w:szCs w:val="28"/>
+        </w:rPr>
+      </w:pPr>
+    </w:p>
+    <w:p>
+      <w:pPr>
+        <w:spacing w:after="0"/>
+        <w:rPr>
+          <w:sz w:val="28"/>
+          <w:szCs w:val="28"/>
+        </w:rPr>
+      </w:pPr>
+      <w:r>
+        <w:rPr>
+          <w:sz w:val="28"/>
+          <w:szCs w:val="28"/>
+        </w:rPr>
+        <w:t>25.04</w:t>
+      </w:r>
+    </w:p>
+    <w:p>
+      <w:pPr>
+        <w:spacing w:after="0"/>
+        <w:rPr>
+          <w:sz w:val="28"/>
+          <w:szCs w:val="28"/>
+        </w:rPr>
+      </w:pPr>
+      <w:hyperlink r:id="rId41" w:history="1">
+        <w:r>
+          <w:rPr>
+            <w:rStyle w:val="Hyperlink"/>
+            <w:sz w:val="28"/>
+            <w:szCs w:val="28"/>
+          </w:rPr>
+          <w:t>http://solderer.tv/data-transfer-between-android-and-arduino-via-bluetooth/</w:t>
+        </w:r>
+      </w:hyperlink>
+      <w:r>
+        <w:rPr>
+          <w:sz w:val="28"/>
+          <w:szCs w:val="28"/>
+        </w:rPr>
+        <w:t xml:space="preserve"> COD android</w:t>
+      </w:r>
     </w:p>
     <w:p>
       <w:pPr>
@@ -6376,6 +5976,550 @@
         </w:numPr>
         <w:spacing w:after="0"/>
         <w:rPr>
+          <w:sz w:val="28"/>
+          <w:szCs w:val="28"/>
+        </w:rPr>
+      </w:pPr>
+      <w:r>
+        <w:rPr>
+          <w:sz w:val="28"/>
+          <w:szCs w:val="28"/>
+        </w:rPr>
+        <w:t xml:space="preserve">Testare </w:t>
+      </w:r>
+    </w:p>
+    <w:p>
+      <w:pPr>
+        <w:pStyle w:val="ListParagraph"/>
+        <w:numPr>
+          <w:ilvl w:val="0"/>
+          <w:numId w:val="4"/>
+        </w:numPr>
+        <w:spacing w:after="0"/>
+        <w:rPr>
+          <w:sz w:val="28"/>
+          <w:szCs w:val="28"/>
+        </w:rPr>
+      </w:pPr>
+      <w:r>
+        <w:rPr>
+          <w:sz w:val="28"/>
+          <w:szCs w:val="28"/>
+        </w:rPr>
+        <w:t>Bluetooth – DONE</w:t>
+      </w:r>
+    </w:p>
+    <w:p>
+      <w:pPr>
+        <w:pStyle w:val="ListParagraph"/>
+        <w:numPr>
+          <w:ilvl w:val="0"/>
+          <w:numId w:val="4"/>
+        </w:numPr>
+        <w:spacing w:after="0"/>
+        <w:rPr>
+          <w:sz w:val="28"/>
+          <w:szCs w:val="28"/>
+        </w:rPr>
+      </w:pPr>
+      <w:r>
+        <w:rPr>
+          <w:sz w:val="28"/>
+          <w:szCs w:val="28"/>
+        </w:rPr>
+        <w:t>Comunicare Seriala – DONE -  &gt; documentatie MTP…</w:t>
+      </w:r>
+      <w:r>
+        <w:rPr>
+          <w:b/>
+          <w:sz w:val="28"/>
+          <w:szCs w:val="28"/>
+        </w:rPr>
+        <w:t>CARE MTP BERIAN LA DOCUMENTATIE</w:t>
+      </w:r>
+      <w:r>
+        <w:rPr>
+          <w:b/>
+          <w:sz w:val="28"/>
+          <w:szCs w:val="28"/>
+        </w:rPr>
+        <w:t xml:space="preserve"> SAU UNCLE BOB</w:t>
+      </w:r>
+    </w:p>
+    <w:p>
+      <w:pPr>
+        <w:spacing w:after="0"/>
+        <w:rPr>
+          <w:sz w:val="28"/>
+          <w:szCs w:val="28"/>
+        </w:rPr>
+      </w:pPr>
+    </w:p>
+    <w:p>
+      <w:pPr>
+        <w:spacing w:after="0"/>
+        <w:rPr>
+          <w:sz w:val="28"/>
+          <w:szCs w:val="28"/>
+        </w:rPr>
+      </w:pPr>
+      <w:r>
+        <w:rPr>
+          <w:sz w:val="28"/>
+          <w:szCs w:val="28"/>
+        </w:rPr>
+        <w:t>0742375504 –gura humorului</w:t>
+      </w:r>
+    </w:p>
+    <w:p>
+      <w:pPr>
+        <w:spacing w:after="0"/>
+        <w:rPr>
+          <w:sz w:val="28"/>
+          <w:szCs w:val="28"/>
+        </w:rPr>
+      </w:pPr>
+    </w:p>
+    <w:p>
+      <w:pPr>
+        <w:spacing w:after="0"/>
+        <w:rPr>
+          <w:sz w:val="28"/>
+          <w:szCs w:val="28"/>
+        </w:rPr>
+      </w:pPr>
+      <w:r>
+        <w:rPr>
+          <w:sz w:val="28"/>
+          <w:szCs w:val="28"/>
+        </w:rPr>
+        <w:t>0341 630 020 – constanta</w:t>
+      </w:r>
+    </w:p>
+    <w:p>
+      <w:pPr>
+        <w:spacing w:after="0"/>
+        <w:rPr>
+          <w:sz w:val="28"/>
+          <w:szCs w:val="28"/>
+        </w:rPr>
+      </w:pPr>
+      <w:r>
+        <w:rPr>
+          <w:sz w:val="28"/>
+          <w:szCs w:val="28"/>
+        </w:rPr>
+        <w:t>0754 821 962 – braila</w:t>
+      </w:r>
+    </w:p>
+    <w:p>
+      <w:pPr>
+        <w:spacing w:after="0"/>
+        <w:rPr>
+          <w:sz w:val="28"/>
+          <w:szCs w:val="28"/>
+        </w:rPr>
+      </w:pPr>
+      <w:r>
+        <w:rPr>
+          <w:sz w:val="28"/>
+          <w:szCs w:val="28"/>
+        </w:rPr>
+        <w:t>0748551155 – Cisnadie</w:t>
+      </w:r>
+    </w:p>
+    <w:p>
+      <w:pPr>
+        <w:spacing w:after="0"/>
+        <w:rPr>
+          <w:rFonts w:ascii="Consolas" w:hAnsi="Consolas" w:cs="Consolas"/>
+          <w:color w:val="000000"/>
+          <w:sz w:val="19"/>
+          <w:szCs w:val="19"/>
+        </w:rPr>
+      </w:pPr>
+    </w:p>
+    <w:p>
+      <w:pPr>
+        <w:pBdr>
+          <w:bottom w:val="double" w:sz="6" w:space="1" w:color="auto"/>
+        </w:pBdr>
+        <w:spacing w:after="0"/>
+        <w:rPr>
+          <w:rFonts w:ascii="Consolas" w:hAnsi="Consolas" w:cs="Consolas"/>
+          <w:color w:val="000000"/>
+          <w:sz w:val="19"/>
+          <w:szCs w:val="19"/>
+        </w:rPr>
+      </w:pPr>
+    </w:p>
+    <w:p>
+      <w:pPr>
+        <w:spacing w:after="0"/>
+        <w:rPr>
+          <w:rFonts w:ascii="Consolas" w:hAnsi="Consolas" w:cs="Consolas"/>
+          <w:color w:val="000000"/>
+          <w:sz w:val="19"/>
+          <w:szCs w:val="19"/>
+        </w:rPr>
+      </w:pPr>
+      <w:r>
+        <w:rPr>
+          <w:rFonts w:ascii="Consolas" w:hAnsi="Consolas" w:cs="Consolas"/>
+          <w:color w:val="000000"/>
+          <w:sz w:val="19"/>
+          <w:szCs w:val="19"/>
+        </w:rPr>
+        <w:t>Bugs :</w:t>
+      </w:r>
+    </w:p>
+    <w:p>
+      <w:pPr>
+        <w:spacing w:after="0"/>
+        <w:rPr>
+          <w:rFonts w:ascii="Consolas" w:hAnsi="Consolas" w:cs="Consolas"/>
+          <w:color w:val="000000"/>
+          <w:sz w:val="19"/>
+          <w:szCs w:val="19"/>
+        </w:rPr>
+      </w:pPr>
+      <w:r>
+        <w:rPr>
+          <w:rFonts w:ascii="Consolas" w:hAnsi="Consolas" w:cs="Consolas"/>
+          <w:color w:val="000000"/>
+          <w:sz w:val="19"/>
+          <w:szCs w:val="19"/>
+        </w:rPr>
+        <w:tab/>
+        <w:t xml:space="preserve">-cand trec -&gt; poza nu se schimba si in pbEditMode cand dau 4 sau 6 </w:t>
+      </w:r>
+    </w:p>
+    <w:p>
+      <w:pPr>
+        <w:spacing w:after="0"/>
+        <w:rPr>
+          <w:rFonts w:ascii="Consolas" w:hAnsi="Consolas" w:cs="Consolas"/>
+          <w:color w:val="000000"/>
+          <w:sz w:val="19"/>
+          <w:szCs w:val="19"/>
+        </w:rPr>
+      </w:pPr>
+      <w:r>
+        <w:rPr>
+          <w:rFonts w:ascii="Consolas" w:hAnsi="Consolas" w:cs="Consolas"/>
+          <w:color w:val="000000"/>
+          <w:sz w:val="19"/>
+          <w:szCs w:val="19"/>
+        </w:rPr>
+        <w:tab/>
+        <w:t>-crop nu merge pe poze mari</w:t>
+      </w:r>
+    </w:p>
+    <w:p>
+      <w:pPr>
+        <w:spacing w:after="0"/>
+        <w:rPr>
+          <w:rFonts w:ascii="Consolas" w:hAnsi="Consolas" w:cs="Consolas"/>
+          <w:color w:val="000000"/>
+          <w:sz w:val="19"/>
+          <w:szCs w:val="19"/>
+        </w:rPr>
+      </w:pPr>
+      <w:r>
+        <w:rPr>
+          <w:rFonts w:ascii="Consolas" w:hAnsi="Consolas" w:cs="Consolas"/>
+          <w:color w:val="000000"/>
+          <w:sz w:val="19"/>
+          <w:szCs w:val="19"/>
+        </w:rPr>
+        <w:tab/>
+        <w:t>-</w:t>
+      </w:r>
+      <w:r>
+        <w:rPr>
+          <w:rFonts w:ascii="Consolas" w:hAnsi="Consolas" w:cs="Consolas"/>
+          <w:color w:val="000000"/>
+          <w:sz w:val="19"/>
+          <w:szCs w:val="19"/>
+        </w:rPr>
+        <w:t>am o linie alba la picture box-ul de FullScreenForm</w:t>
+      </w:r>
+    </w:p>
+    <w:p>
+      <w:pPr>
+        <w:spacing w:after="0"/>
+        <w:rPr>
+          <w:rFonts w:ascii="Consolas" w:hAnsi="Consolas" w:cs="Consolas"/>
+          <w:color w:val="000000"/>
+          <w:sz w:val="19"/>
+          <w:szCs w:val="19"/>
+        </w:rPr>
+      </w:pPr>
+    </w:p>
+    <w:p>
+      <w:pPr>
+        <w:spacing w:after="0"/>
+        <w:rPr>
+          <w:rFonts w:ascii="Consolas" w:hAnsi="Consolas" w:cs="Consolas"/>
+          <w:color w:val="000000"/>
+          <w:sz w:val="19"/>
+          <w:szCs w:val="19"/>
+        </w:rPr>
+      </w:pPr>
+    </w:p>
+    <w:p>
+      <w:pPr>
+        <w:spacing w:after="0"/>
+        <w:rPr>
+          <w:rFonts w:ascii="Consolas" w:hAnsi="Consolas" w:cs="Consolas"/>
+          <w:color w:val="000000"/>
+          <w:sz w:val="19"/>
+          <w:szCs w:val="19"/>
+        </w:rPr>
+      </w:pPr>
+      <w:r>
+        <w:rPr>
+          <w:rFonts w:ascii="Consolas" w:hAnsi="Consolas" w:cs="Consolas"/>
+          <w:color w:val="000000"/>
+          <w:sz w:val="19"/>
+          <w:szCs w:val="19"/>
+        </w:rPr>
+        <w:t>-An array is stored in memory as a contiguous(one after another) block of memory while a linked list is stored in multiple blocks of memory at different addresses.</w:t>
+      </w:r>
+    </w:p>
+    <w:p>
+      <w:pPr>
+        <w:spacing w:after="0"/>
+        <w:rPr>
+          <w:rFonts w:ascii="Consolas" w:hAnsi="Consolas" w:cs="Consolas"/>
+          <w:color w:val="000000"/>
+          <w:sz w:val="19"/>
+          <w:szCs w:val="19"/>
+        </w:rPr>
+      </w:pPr>
+      <w:r>
+        <w:rPr>
+          <w:rFonts w:ascii="Consolas" w:hAnsi="Consolas" w:cs="Consolas"/>
+          <w:color w:val="000000"/>
+          <w:sz w:val="19"/>
+          <w:szCs w:val="19"/>
+        </w:rPr>
+        <w:t>-The elements of linked lists are called nodes and each node has 2 elements : the data and the address of the next element while the array element has just one element.</w:t>
+      </w:r>
+    </w:p>
+    <w:p>
+      <w:pPr>
+        <w:spacing w:after="0"/>
+        <w:rPr>
+          <w:rFonts w:ascii="Consolas" w:hAnsi="Consolas" w:cs="Consolas"/>
+          <w:color w:val="000000"/>
+          <w:sz w:val="19"/>
+          <w:szCs w:val="19"/>
+        </w:rPr>
+      </w:pPr>
+      <w:r>
+        <w:rPr>
+          <w:rFonts w:ascii="Consolas" w:hAnsi="Consolas" w:cs="Consolas"/>
+          <w:color w:val="000000"/>
+          <w:sz w:val="19"/>
+          <w:szCs w:val="19"/>
+        </w:rPr>
+        <w:t>-The time cost of accessing an element in an array is O(1) while in a linked list is O(n)( because we have to go from one element to another).</w:t>
+      </w:r>
+    </w:p>
+    <w:p>
+      <w:pPr>
+        <w:spacing w:after="0"/>
+        <w:rPr>
+          <w:rFonts w:ascii="Consolas" w:hAnsi="Consolas" w:cs="Consolas"/>
+          <w:color w:val="000000"/>
+          <w:sz w:val="19"/>
+          <w:szCs w:val="19"/>
+        </w:rPr>
+      </w:pPr>
+      <w:r>
+        <w:rPr>
+          <w:rFonts w:ascii="Consolas" w:hAnsi="Consolas" w:cs="Consolas"/>
+          <w:color w:val="000000"/>
+          <w:sz w:val="19"/>
+          <w:szCs w:val="19"/>
+        </w:rPr>
+        <w:t>-When creating an array we need to know its size before creating it(fixed size) so it is possible to have unused memory while for a linked list we do not need to know its size before creating it and there is no unused memory.</w:t>
+      </w:r>
+    </w:p>
+    <w:p>
+      <w:pPr>
+        <w:spacing w:after="0"/>
+        <w:rPr>
+          <w:rFonts w:ascii="Consolas" w:hAnsi="Consolas" w:cs="Consolas"/>
+          <w:color w:val="000000"/>
+          <w:sz w:val="19"/>
+          <w:szCs w:val="19"/>
+        </w:rPr>
+      </w:pPr>
+    </w:p>
+    <w:p>
+      <w:pPr>
+        <w:spacing w:after="0"/>
+        <w:rPr>
+          <w:rFonts w:ascii="Consolas" w:hAnsi="Consolas" w:cs="Consolas"/>
+          <w:color w:val="000000"/>
+          <w:sz w:val="19"/>
+          <w:szCs w:val="19"/>
+        </w:rPr>
+      </w:pPr>
+    </w:p>
+    <w:p>
+      <w:pPr>
+        <w:spacing w:after="0"/>
+        <w:rPr>
+          <w:rFonts w:ascii="Consolas" w:hAnsi="Consolas" w:cs="Consolas"/>
+          <w:color w:val="000000"/>
+          <w:sz w:val="19"/>
+          <w:szCs w:val="19"/>
+        </w:rPr>
+      </w:pPr>
+      <w:r>
+        <w:rPr>
+          <w:rFonts w:ascii="Consolas" w:hAnsi="Consolas" w:cs="Consolas"/>
+          <w:color w:val="000000"/>
+          <w:sz w:val="19"/>
+          <w:szCs w:val="19"/>
+        </w:rPr>
+        <w:t>-An array is stored in memory as a contiguous(one after another) block of memory while a linked list is stored in multiple blocks of memory at different addresses.</w:t>
+      </w:r>
+    </w:p>
+    <w:p>
+      <w:pPr>
+        <w:spacing w:after="0"/>
+        <w:rPr>
+          <w:rFonts w:ascii="Consolas" w:hAnsi="Consolas" w:cs="Consolas"/>
+          <w:color w:val="000000"/>
+          <w:sz w:val="19"/>
+          <w:szCs w:val="19"/>
+        </w:rPr>
+      </w:pPr>
+      <w:r>
+        <w:rPr>
+          <w:rFonts w:ascii="Consolas" w:hAnsi="Consolas" w:cs="Consolas"/>
+          <w:color w:val="000000"/>
+          <w:sz w:val="19"/>
+          <w:szCs w:val="19"/>
+        </w:rPr>
+        <w:t>-The elements of linked lists are called nodes and each node has 2 elements : the data and the address of the next element while the array element has just one element.</w:t>
+      </w:r>
+    </w:p>
+    <w:p>
+      <w:pPr>
+        <w:spacing w:after="0"/>
+        <w:rPr>
+          <w:rFonts w:ascii="Consolas" w:hAnsi="Consolas" w:cs="Consolas"/>
+          <w:color w:val="000000"/>
+          <w:sz w:val="19"/>
+          <w:szCs w:val="19"/>
+        </w:rPr>
+      </w:pPr>
+      <w:r>
+        <w:rPr>
+          <w:rFonts w:ascii="Consolas" w:hAnsi="Consolas" w:cs="Consolas"/>
+          <w:color w:val="000000"/>
+          <w:sz w:val="19"/>
+          <w:szCs w:val="19"/>
+        </w:rPr>
+        <w:t>-The time cost of accessing an element in an array is O(1) while in a linked list is O(n)( because we have to go from one element to another).</w:t>
+      </w:r>
+    </w:p>
+    <w:p>
+      <w:pPr>
+        <w:spacing w:after="0"/>
+        <w:rPr>
+          <w:rFonts w:ascii="Consolas" w:hAnsi="Consolas" w:cs="Consolas"/>
+          <w:color w:val="000000"/>
+          <w:sz w:val="19"/>
+          <w:szCs w:val="19"/>
+        </w:rPr>
+      </w:pPr>
+      <w:r>
+        <w:rPr>
+          <w:rFonts w:ascii="Consolas" w:hAnsi="Consolas" w:cs="Consolas"/>
+          <w:color w:val="000000"/>
+          <w:sz w:val="19"/>
+          <w:szCs w:val="19"/>
+        </w:rPr>
+        <w:t>-When creating an array we need to know its size before creating it(fixed size) so it is possible to have unused memory while for a linked list we do not need to know its size before creating it and there is no unused memory.</w:t>
+      </w:r>
+    </w:p>
+    <w:p>
+      <w:pPr>
+        <w:spacing w:after="0"/>
+        <w:rPr>
+          <w:rFonts w:ascii="Consolas" w:hAnsi="Consolas" w:cs="Consolas"/>
+          <w:color w:val="000000"/>
+          <w:sz w:val="19"/>
+          <w:szCs w:val="19"/>
+        </w:rPr>
+      </w:pPr>
+      <w:r>
+        <w:rPr>
+          <w:rFonts w:ascii="Consolas" w:hAnsi="Consolas" w:cs="Consolas"/>
+          <w:color w:val="000000"/>
+          <w:sz w:val="19"/>
+          <w:szCs w:val="19"/>
+        </w:rPr>
+        <w:t>-It's easier to store data of diffrent sizes in linked list.An array assumes every element is exactly the same size.</w:t>
+      </w:r>
+    </w:p>
+    <w:p>
+      <w:pPr>
+        <w:spacing w:after="0"/>
+        <w:rPr>
+          <w:rFonts w:ascii="Consolas" w:hAnsi="Consolas" w:cs="Consolas"/>
+          <w:color w:val="000000"/>
+          <w:sz w:val="19"/>
+          <w:szCs w:val="19"/>
+        </w:rPr>
+      </w:pPr>
+      <w:r>
+        <w:rPr>
+          <w:rFonts w:ascii="Consolas" w:hAnsi="Consolas" w:cs="Consolas"/>
+          <w:color w:val="000000"/>
+          <w:sz w:val="19"/>
+          <w:szCs w:val="19"/>
+        </w:rPr>
+        <w:t>-linked lists can grow dinamicly.</w:t>
+      </w:r>
+    </w:p>
+    <w:p>
+      <w:pPr>
+        <w:spacing w:after="0"/>
+        <w:rPr>
+          <w:rFonts w:ascii="Consolas" w:hAnsi="Consolas" w:cs="Consolas"/>
+          <w:color w:val="000000"/>
+          <w:sz w:val="19"/>
+          <w:szCs w:val="19"/>
+        </w:rPr>
+      </w:pPr>
+    </w:p>
+    <w:p>
+      <w:pPr>
+        <w:spacing w:after="0"/>
+        <w:rPr>
+          <w:rFonts w:ascii="Consolas" w:hAnsi="Consolas" w:cs="Consolas"/>
+          <w:color w:val="000000"/>
+          <w:sz w:val="19"/>
+          <w:szCs w:val="19"/>
+        </w:rPr>
+      </w:pPr>
+    </w:p>
+    <w:p>
+      <w:pPr>
+        <w:pStyle w:val="ListParagraph"/>
+        <w:numPr>
+          <w:ilvl w:val="0"/>
+          <w:numId w:val="4"/>
+        </w:numPr>
+        <w:spacing w:after="0"/>
+        <w:rPr>
           <w:rFonts w:ascii="Consolas" w:hAnsi="Consolas" w:cs="Consolas"/>
           <w:color w:val="000000"/>
           <w:sz w:val="19"/>
@@ -6715,6 +6859,7 @@
           <w:sz w:val="19"/>
           <w:szCs w:val="19"/>
         </w:rPr>
+        <w:lastRenderedPageBreak/>
         <w:t xml:space="preserve">            for (int i = 0; i &lt; a.Length; i++)</w:t>
       </w:r>
     </w:p>
@@ -6978,7 +7123,6 @@
           <w:sz w:val="19"/>
           <w:szCs w:val="19"/>
         </w:rPr>
-        <w:lastRenderedPageBreak/>
         <w:t xml:space="preserve">            }</w:t>
       </w:r>
     </w:p>

</xml_diff>

<commit_message>
12.05 tehnologii ( .net , c#)
</commit_message>
<xml_diff>
--- a/cerinte.docx
+++ b/cerinte.docx
@@ -6413,6 +6413,23 @@
       <w:pPr>
         <w:spacing w:after="0"/>
         <w:rPr>
+          <w:sz w:val="28"/>
+          <w:szCs w:val="28"/>
+        </w:rPr>
+      </w:pPr>
+      <w:r>
+        <w:rPr>
+          <w:sz w:val="28"/>
+          <w:szCs w:val="28"/>
+        </w:rPr>
+        <w:tab/>
+        <w:t xml:space="preserve">- La cursul lui Berian ..ce referinte pun ? </w:t>
+      </w:r>
+    </w:p>
+    <w:p>
+      <w:pPr>
+        <w:spacing w:after="0"/>
+        <w:rPr>
           <w:rFonts w:ascii="Consolas" w:hAnsi="Consolas" w:cs="Consolas"/>
           <w:color w:val="000000"/>
           <w:sz w:val="19"/>
@@ -6707,6 +6724,7 @@
           <w:sz w:val="19"/>
           <w:szCs w:val="19"/>
         </w:rPr>
+        <w:lastRenderedPageBreak/>
         <w:t>-The time cost of accessing an element in an array is O(1) while in a linked list is O(n)( because we have to go from one element to another).</w:t>
       </w:r>
     </w:p>
@@ -6727,7 +6745,6 @@
           <w:sz w:val="19"/>
           <w:szCs w:val="19"/>
         </w:rPr>
-        <w:lastRenderedPageBreak/>
         <w:t>-When creating an array we need to know its size before creating it(fixed size) so it is possible to have unused memory while for a linked list we do not need to know its size before creating it and there is no unused memory.</w:t>
       </w:r>
     </w:p>
@@ -7435,6 +7452,7 @@
           <w:sz w:val="19"/>
           <w:szCs w:val="19"/>
         </w:rPr>
+        <w:lastRenderedPageBreak/>
         <w:t xml:space="preserve">            return ret2;</w:t>
       </w:r>
     </w:p>

</xml_diff>